<commit_message>
rc car docs removed
</commit_message>
<xml_diff>
--- a/assets/sops/LPKF_ProtoMatS103/SOP_LPKF_ProtoMatS103.docx
+++ b/assets/sops/LPKF_ProtoMatS103/SOP_LPKF_ProtoMatS103.docx
@@ -1,6 +1,6 @@
 
 <file path=word/document.xml><?xml version="1.0" encoding="utf-8"?>
-<w:document xmlns:wpc="http://schemas.microsoft.com/office/word/2010/wordprocessingCanvas" xmlns:cx="http://schemas.microsoft.com/office/drawing/2014/chartex" xmlns:cx1="http://schemas.microsoft.com/office/drawing/2015/9/8/chartex" xmlns:cx2="http://schemas.microsoft.com/office/drawing/2015/10/21/chartex" xmlns:cx3="http://schemas.microsoft.com/office/drawing/2016/5/9/chartex" xmlns:cx4="http://schemas.microsoft.com/office/drawing/2016/5/10/chartex" xmlns:cx5="http://schemas.microsoft.com/office/drawing/2016/5/11/chartex" xmlns:cx6="http://schemas.microsoft.com/office/drawing/2016/5/12/chartex" xmlns:cx7="http://schemas.microsoft.com/office/drawing/2016/5/13/chartex" xmlns:cx8="http://schemas.microsoft.com/office/drawing/2016/5/14/chartex" xmlns:mc="http://schemas.openxmlformats.org/markup-compatibility/2006" xmlns:aink="http://schemas.microsoft.com/office/drawing/2016/ink" xmlns:am3d="http://schemas.microsoft.com/office/drawing/2017/model3d" xmlns:o="urn:schemas-microsoft-com:office:office" xmlns:r="http://schemas.openxmlformats.org/officeDocument/2006/relationships" xmlns:m="http://schemas.openxmlformats.org/officeDocument/2006/math" xmlns:v="urn:schemas-microsoft-com:vml" xmlns:wp14="http://schemas.microsoft.com/office/word/2010/wordprocessingDrawing" xmlns:wp="http://schemas.openxmlformats.org/drawingml/2006/wordprocessingDrawing" xmlns:w10="urn:schemas-microsoft-com:office:word" xmlns:w="http://schemas.openxmlformats.org/wordprocessingml/2006/main" xmlns:w14="http://schemas.microsoft.com/office/word/2010/wordml" xmlns:w15="http://schemas.microsoft.com/office/word/2012/wordml" xmlns:w16cex="http://schemas.microsoft.com/office/word/2018/wordml/cex" xmlns:w16cid="http://schemas.microsoft.com/office/word/2016/wordml/cid" xmlns:w16="http://schemas.microsoft.com/office/word/2018/wordml" xmlns:w16sdtdh="http://schemas.microsoft.com/office/word/2020/wordml/sdtdatahash" xmlns:w16se="http://schemas.microsoft.com/office/word/2015/wordml/symex" xmlns:wpg="http://schemas.microsoft.com/office/word/2010/wordprocessingGroup" xmlns:wpi="http://schemas.microsoft.com/office/word/2010/wordprocessingInk" xmlns:wne="http://schemas.microsoft.com/office/word/2006/wordml" xmlns:wps="http://schemas.microsoft.com/office/word/2010/wordprocessingShape" mc:Ignorable="w14 w15 w16se w16cid w16 w16cex w16sdtdh wp14">
+<w:document xmlns:wpc="http://schemas.microsoft.com/office/word/2010/wordprocessingCanvas" xmlns:cx="http://schemas.microsoft.com/office/drawing/2014/chartex" xmlns:cx1="http://schemas.microsoft.com/office/drawing/2015/9/8/chartex" xmlns:cx2="http://schemas.microsoft.com/office/drawing/2015/10/21/chartex" xmlns:cx3="http://schemas.microsoft.com/office/drawing/2016/5/9/chartex" xmlns:cx4="http://schemas.microsoft.com/office/drawing/2016/5/10/chartex" xmlns:cx5="http://schemas.microsoft.com/office/drawing/2016/5/11/chartex" xmlns:cx6="http://schemas.microsoft.com/office/drawing/2016/5/12/chartex" xmlns:cx7="http://schemas.microsoft.com/office/drawing/2016/5/13/chartex" xmlns:cx8="http://schemas.microsoft.com/office/drawing/2016/5/14/chartex" xmlns:mc="http://schemas.openxmlformats.org/markup-compatibility/2006" xmlns:aink="http://schemas.microsoft.com/office/drawing/2016/ink" xmlns:am3d="http://schemas.microsoft.com/office/drawing/2017/model3d" xmlns:o="urn:schemas-microsoft-com:office:office" xmlns:oel="http://schemas.microsoft.com/office/2019/extlst" xmlns:r="http://schemas.openxmlformats.org/officeDocument/2006/relationships" xmlns:m="http://schemas.openxmlformats.org/officeDocument/2006/math" xmlns:v="urn:schemas-microsoft-com:vml" xmlns:wp14="http://schemas.microsoft.com/office/word/2010/wordprocessingDrawing" xmlns:wp="http://schemas.openxmlformats.org/drawingml/2006/wordprocessingDrawing" xmlns:w10="urn:schemas-microsoft-com:office:word" xmlns:w="http://schemas.openxmlformats.org/wordprocessingml/2006/main" xmlns:w14="http://schemas.microsoft.com/office/word/2010/wordml" xmlns:w15="http://schemas.microsoft.com/office/word/2012/wordml" xmlns:w16cex="http://schemas.microsoft.com/office/word/2018/wordml/cex" xmlns:w16cid="http://schemas.microsoft.com/office/word/2016/wordml/cid" xmlns:w16="http://schemas.microsoft.com/office/word/2018/wordml" xmlns:w16sdtdh="http://schemas.microsoft.com/office/word/2020/wordml/sdtdatahash" xmlns:w16se="http://schemas.microsoft.com/office/word/2015/wordml/symex" xmlns:wpg="http://schemas.microsoft.com/office/word/2010/wordprocessingGroup" xmlns:wpi="http://schemas.microsoft.com/office/word/2010/wordprocessingInk" xmlns:wne="http://schemas.microsoft.com/office/word/2006/wordml" xmlns:wps="http://schemas.microsoft.com/office/word/2010/wordprocessingShape" mc:Ignorable="w14 w15 w16se w16cid w16 w16cex w16sdtdh wp14">
   <w:body>
     <w:p>
       <w:pPr>
@@ -255,6 +255,33 @@
                 <w:sz w:val="20"/>
               </w:rPr>
             </w:pPr>
+            <w:r>
+              <w:rPr>
+                <w:rFonts w:ascii="Times New Roman" w:hAnsi="Times New Roman"/>
+                <w:sz w:val="20"/>
+              </w:rPr>
+              <w:t xml:space="preserve">Single-sided and double-sided PCM fabrication. </w:t>
+            </w:r>
+          </w:p>
+          <w:p>
+            <w:pPr>
+              <w:tabs>
+                <w:tab w:val="left" w:pos="432"/>
+                <w:tab w:val="left" w:pos="720"/>
+              </w:tabs>
+              <w:spacing w:after="58"/>
+              <w:rPr>
+                <w:rFonts w:ascii="Times New Roman" w:hAnsi="Times New Roman"/>
+                <w:sz w:val="20"/>
+              </w:rPr>
+            </w:pPr>
+            <w:r>
+              <w:rPr>
+                <w:rFonts w:ascii="Times New Roman" w:hAnsi="Times New Roman"/>
+                <w:sz w:val="20"/>
+              </w:rPr>
+              <w:t xml:space="preserve">Through holes (vias) might have to be plated through metal plating (done in the wetlab) process mid-way of fabrication.  </w:t>
+            </w:r>
           </w:p>
         </w:tc>
       </w:tr>
@@ -340,7 +367,6 @@
                 <w:sz w:val="20"/>
               </w:rPr>
             </w:pPr>
-            <w:proofErr w:type="spellStart"/>
             <w:r>
               <w:rPr>
                 <w:rFonts w:ascii="Times New Roman" w:hAnsi="Times New Roman" w:hint="eastAsia"/>
@@ -355,16 +381,7 @@
                 <w:sz w:val="20"/>
                 <w:lang w:eastAsia="zh-CN"/>
               </w:rPr>
-              <w:t>Mat</w:t>
-            </w:r>
-            <w:proofErr w:type="spellEnd"/>
-            <w:r>
-              <w:rPr>
-                <w:rFonts w:ascii="Times New Roman" w:hAnsi="Times New Roman"/>
-                <w:sz w:val="20"/>
-                <w:lang w:eastAsia="zh-CN"/>
-              </w:rPr>
-              <w:t xml:space="preserve"> S</w:t>
+              <w:t>Mat S</w:t>
             </w:r>
           </w:p>
         </w:tc>
@@ -440,10 +457,9 @@
               <w:pStyle w:val="paragraph"/>
               <w:numPr>
                 <w:ilvl w:val="0"/>
-                <w:numId w:val="13"/>
+                <w:numId w:val="20"/>
               </w:numPr>
               <w:spacing w:before="0" w:beforeAutospacing="0" w:after="0" w:afterAutospacing="0"/>
-              <w:ind w:left="473" w:firstLine="0"/>
               <w:textAlignment w:val="baseline"/>
               <w:rPr>
                 <w:sz w:val="20"/>
@@ -472,10 +488,9 @@
               <w:pStyle w:val="paragraph"/>
               <w:numPr>
                 <w:ilvl w:val="0"/>
-                <w:numId w:val="13"/>
+                <w:numId w:val="20"/>
               </w:numPr>
               <w:spacing w:before="0" w:beforeAutospacing="0" w:after="0" w:afterAutospacing="0"/>
-              <w:ind w:left="473" w:firstLine="0"/>
               <w:textAlignment w:val="baseline"/>
               <w:rPr>
                 <w:sz w:val="20"/>
@@ -622,6 +637,13 @@
                 <w:sz w:val="20"/>
               </w:rPr>
             </w:pPr>
+            <w:r>
+              <w:rPr>
+                <w:rFonts w:ascii="Times New Roman" w:hAnsi="Times New Roman"/>
+                <w:sz w:val="20"/>
+              </w:rPr>
+              <w:t xml:space="preserve">Though it is automatic, confirm that the vacuum pump is functioning before making the cut. </w:t>
+            </w:r>
           </w:p>
         </w:tc>
       </w:tr>
@@ -697,12 +719,12 @@
               <w:pStyle w:val="paragraph"/>
               <w:numPr>
                 <w:ilvl w:val="0"/>
-                <w:numId w:val="14"/>
+                <w:numId w:val="19"/>
               </w:numPr>
               <w:spacing w:before="0" w:beforeAutospacing="0" w:after="0" w:afterAutospacing="0"/>
-              <w:ind w:left="473" w:firstLine="0"/>
               <w:textAlignment w:val="baseline"/>
               <w:rPr>
+                <w:rStyle w:val="eop"/>
                 <w:sz w:val="20"/>
                 <w:szCs w:val="20"/>
               </w:rPr>
@@ -730,10 +752,9 @@
               <w:pStyle w:val="paragraph"/>
               <w:numPr>
                 <w:ilvl w:val="0"/>
-                <w:numId w:val="14"/>
+                <w:numId w:val="19"/>
               </w:numPr>
               <w:spacing w:before="0" w:beforeAutospacing="0" w:after="0" w:afterAutospacing="0"/>
-              <w:ind w:left="473" w:firstLine="0"/>
               <w:textAlignment w:val="baseline"/>
               <w:rPr>
                 <w:sz w:val="20"/>
@@ -749,21 +770,6 @@
               </w:rPr>
               <w:t>Refer to the manufacturer’s operating manual for all operating procedures.</w:t>
             </w:r>
-          </w:p>
-          <w:p>
-            <w:pPr>
-              <w:pStyle w:val="Header"/>
-              <w:tabs>
-                <w:tab w:val="left" w:pos="351"/>
-              </w:tabs>
-              <w:spacing w:after="58"/>
-              <w:ind w:left="351"/>
-              <w:rPr>
-                <w:rFonts w:ascii="Times New Roman" w:hAnsi="Times New Roman"/>
-                <w:sz w:val="20"/>
-                <w:lang w:val="en"/>
-              </w:rPr>
-            </w:pPr>
           </w:p>
         </w:tc>
       </w:tr>
@@ -822,39 +828,6 @@
               <w:t>#6 Inspection requirements before use</w:t>
             </w:r>
           </w:p>
-          <w:p>
-            <w:pPr>
-              <w:tabs>
-                <w:tab w:val="left" w:pos="0"/>
-                <w:tab w:val="left" w:pos="475"/>
-                <w:tab w:val="left" w:pos="950"/>
-                <w:tab w:val="left" w:pos="1425"/>
-                <w:tab w:val="left" w:pos="1900"/>
-                <w:tab w:val="left" w:pos="2375"/>
-                <w:tab w:val="left" w:pos="2850"/>
-                <w:tab w:val="left" w:pos="3325"/>
-                <w:tab w:val="left" w:pos="3800"/>
-                <w:tab w:val="left" w:pos="4275"/>
-                <w:tab w:val="left" w:pos="4750"/>
-                <w:tab w:val="left" w:pos="5225"/>
-                <w:tab w:val="left" w:pos="5700"/>
-                <w:tab w:val="left" w:pos="6175"/>
-                <w:tab w:val="left" w:pos="6650"/>
-                <w:tab w:val="left" w:pos="7125"/>
-                <w:tab w:val="left" w:pos="7600"/>
-                <w:tab w:val="left" w:pos="8075"/>
-                <w:tab w:val="left" w:pos="8550"/>
-                <w:tab w:val="left" w:pos="9025"/>
-                <w:tab w:val="left" w:pos="9500"/>
-                <w:tab w:val="left" w:pos="9975"/>
-              </w:tabs>
-              <w:spacing w:after="58"/>
-              <w:rPr>
-                <w:rFonts w:ascii="Times New Roman" w:hAnsi="Times New Roman"/>
-                <w:sz w:val="20"/>
-              </w:rPr>
-            </w:pPr>
-          </w:p>
         </w:tc>
         <w:tc>
           <w:tcPr>
@@ -872,10 +845,9 @@
               <w:pStyle w:val="paragraph"/>
               <w:numPr>
                 <w:ilvl w:val="0"/>
-                <w:numId w:val="14"/>
+                <w:numId w:val="18"/>
               </w:numPr>
               <w:spacing w:before="0" w:beforeAutospacing="0" w:after="0" w:afterAutospacing="0"/>
-              <w:ind w:left="473" w:firstLine="0"/>
               <w:textAlignment w:val="baseline"/>
               <w:rPr>
                 <w:sz w:val="20"/>
@@ -891,7 +863,29 @@
                 <w:shd w:val="clear" w:color="auto" w:fill="FFFFFF"/>
                 <w:lang w:val="en"/>
               </w:rPr>
-              <w:t>Visually inspect the tool for damage.</w:t>
+              <w:t>Visually inspect the tool</w:t>
+            </w:r>
+            <w:r>
+              <w:rPr>
+                <w:rStyle w:val="normaltextrun"/>
+                <w:color w:val="000000"/>
+                <w:sz w:val="20"/>
+                <w:szCs w:val="20"/>
+                <w:shd w:val="clear" w:color="auto" w:fill="FFFFFF"/>
+                <w:lang w:val="en"/>
+              </w:rPr>
+              <w:t xml:space="preserve"> and tool holders</w:t>
+            </w:r>
+            <w:r>
+              <w:rPr>
+                <w:rStyle w:val="normaltextrun"/>
+                <w:color w:val="000000"/>
+                <w:sz w:val="20"/>
+                <w:szCs w:val="20"/>
+                <w:shd w:val="clear" w:color="auto" w:fill="FFFFFF"/>
+                <w:lang w:val="en"/>
+              </w:rPr>
+              <w:t xml:space="preserve"> for damage.</w:t>
             </w:r>
             <w:r>
               <w:rPr>
@@ -902,21 +896,6 @@
               </w:rPr>
               <w:t> </w:t>
             </w:r>
-          </w:p>
-          <w:p>
-            <w:pPr>
-              <w:pStyle w:val="Header"/>
-              <w:tabs>
-                <w:tab w:val="left" w:pos="351"/>
-                <w:tab w:val="left" w:pos="432"/>
-              </w:tabs>
-              <w:spacing w:after="58"/>
-              <w:ind w:left="351"/>
-              <w:rPr>
-                <w:rFonts w:ascii="Times New Roman" w:hAnsi="Times New Roman"/>
-                <w:sz w:val="20"/>
-              </w:rPr>
-            </w:pPr>
           </w:p>
         </w:tc>
       </w:tr>
@@ -990,11 +969,14 @@
           <w:p>
             <w:pPr>
               <w:pStyle w:val="Header"/>
+              <w:numPr>
+                <w:ilvl w:val="0"/>
+                <w:numId w:val="17"/>
+              </w:numPr>
               <w:tabs>
                 <w:tab w:val="left" w:pos="351"/>
               </w:tabs>
               <w:spacing w:after="58"/>
-              <w:ind w:left="351"/>
               <w:rPr>
                 <w:rFonts w:ascii="Times New Roman" w:hAnsi="Times New Roman"/>
                 <w:sz w:val="20"/>
@@ -1007,7 +989,33 @@
                 <w:sz w:val="20"/>
                 <w:lang w:val="en"/>
               </w:rPr>
-              <w:t xml:space="preserve"> </w:t>
+              <w:t xml:space="preserve">Avoid exposing the dust from the PCB machining to raw skin as it can cause irritation. </w:t>
+            </w:r>
+          </w:p>
+          <w:p>
+            <w:pPr>
+              <w:pStyle w:val="Header"/>
+              <w:numPr>
+                <w:ilvl w:val="0"/>
+                <w:numId w:val="17"/>
+              </w:numPr>
+              <w:tabs>
+                <w:tab w:val="left" w:pos="351"/>
+              </w:tabs>
+              <w:spacing w:after="58"/>
+              <w:rPr>
+                <w:rFonts w:ascii="Times New Roman" w:hAnsi="Times New Roman"/>
+                <w:sz w:val="20"/>
+                <w:lang w:val="en"/>
+              </w:rPr>
+            </w:pPr>
+            <w:r>
+              <w:rPr>
+                <w:rFonts w:ascii="Times New Roman" w:hAnsi="Times New Roman"/>
+                <w:sz w:val="20"/>
+                <w:lang w:val="en"/>
+              </w:rPr>
+              <w:t>Be mindful of the sharp corners in the PCB machining process.</w:t>
             </w:r>
           </w:p>
         </w:tc>
@@ -1080,6 +1088,10 @@
           <w:p>
             <w:pPr>
               <w:pStyle w:val="Header"/>
+              <w:numPr>
+                <w:ilvl w:val="0"/>
+                <w:numId w:val="22"/>
+              </w:numPr>
               <w:tabs>
                 <w:tab w:val="clear" w:pos="4320"/>
                 <w:tab w:val="clear" w:pos="8640"/>
@@ -1092,6 +1104,13 @@
                 <w:sz w:val="20"/>
               </w:rPr>
             </w:pPr>
+            <w:r>
+              <w:rPr>
+                <w:rFonts w:ascii="Times New Roman" w:hAnsi="Times New Roman"/>
+                <w:sz w:val="20"/>
+              </w:rPr>
+              <w:t>Use handheld vacuum to clean the base of the bed for the next print.</w:t>
+            </w:r>
             <w:r>
               <w:rPr>
                 <w:rFonts w:ascii="Times New Roman" w:hAnsi="Times New Roman"/>
@@ -1160,10 +1179,10 @@
     </w:tbl>
     <w:p/>
     <w:sectPr>
-      <w:headerReference w:type="default" r:id="rId7"/>
-      <w:footerReference w:type="default" r:id="rId8"/>
-      <w:headerReference w:type="first" r:id="rId9"/>
-      <w:footerReference w:type="first" r:id="rId10"/>
+      <w:headerReference w:type="default" r:id="rId10"/>
+      <w:footerReference w:type="default" r:id="rId11"/>
+      <w:headerReference w:type="first" r:id="rId12"/>
+      <w:footerReference w:type="first" r:id="rId13"/>
       <w:pgSz w:w="12240" w:h="15840" w:code="1"/>
       <w:pgMar w:top="1440" w:right="1440" w:bottom="1440" w:left="1440" w:header="576" w:footer="432" w:gutter="0"/>
       <w:cols w:space="720"/>
@@ -1174,7 +1193,7 @@
 </file>
 
 <file path=word/endnotes.xml><?xml version="1.0" encoding="utf-8"?>
-<w:endnotes xmlns:wpc="http://schemas.microsoft.com/office/word/2010/wordprocessingCanvas" xmlns:cx="http://schemas.microsoft.com/office/drawing/2014/chartex" xmlns:cx1="http://schemas.microsoft.com/office/drawing/2015/9/8/chartex" xmlns:cx2="http://schemas.microsoft.com/office/drawing/2015/10/21/chartex" xmlns:cx3="http://schemas.microsoft.com/office/drawing/2016/5/9/chartex" xmlns:cx4="http://schemas.microsoft.com/office/drawing/2016/5/10/chartex" xmlns:cx5="http://schemas.microsoft.com/office/drawing/2016/5/11/chartex" xmlns:cx6="http://schemas.microsoft.com/office/drawing/2016/5/12/chartex" xmlns:cx7="http://schemas.microsoft.com/office/drawing/2016/5/13/chartex" xmlns:cx8="http://schemas.microsoft.com/office/drawing/2016/5/14/chartex" xmlns:mc="http://schemas.openxmlformats.org/markup-compatibility/2006" xmlns:aink="http://schemas.microsoft.com/office/drawing/2016/ink" xmlns:am3d="http://schemas.microsoft.com/office/drawing/2017/model3d" xmlns:o="urn:schemas-microsoft-com:office:office" xmlns:r="http://schemas.openxmlformats.org/officeDocument/2006/relationships" xmlns:m="http://schemas.openxmlformats.org/officeDocument/2006/math" xmlns:v="urn:schemas-microsoft-com:vml" xmlns:wp14="http://schemas.microsoft.com/office/word/2010/wordprocessingDrawing" xmlns:wp="http://schemas.openxmlformats.org/drawingml/2006/wordprocessingDrawing" xmlns:w10="urn:schemas-microsoft-com:office:word" xmlns:w="http://schemas.openxmlformats.org/wordprocessingml/2006/main" xmlns:w14="http://schemas.microsoft.com/office/word/2010/wordml" xmlns:w15="http://schemas.microsoft.com/office/word/2012/wordml" xmlns:w16cex="http://schemas.microsoft.com/office/word/2018/wordml/cex" xmlns:w16cid="http://schemas.microsoft.com/office/word/2016/wordml/cid" xmlns:w16="http://schemas.microsoft.com/office/word/2018/wordml" xmlns:w16sdtdh="http://schemas.microsoft.com/office/word/2020/wordml/sdtdatahash" xmlns:w16se="http://schemas.microsoft.com/office/word/2015/wordml/symex" xmlns:wpg="http://schemas.microsoft.com/office/word/2010/wordprocessingGroup" xmlns:wpi="http://schemas.microsoft.com/office/word/2010/wordprocessingInk" xmlns:wne="http://schemas.microsoft.com/office/word/2006/wordml" xmlns:wps="http://schemas.microsoft.com/office/word/2010/wordprocessingShape" mc:Ignorable="w14 w15 w16se w16cid w16 w16cex w16sdtdh wp14">
+<w:endnotes xmlns:wpc="http://schemas.microsoft.com/office/word/2010/wordprocessingCanvas" xmlns:cx="http://schemas.microsoft.com/office/drawing/2014/chartex" xmlns:cx1="http://schemas.microsoft.com/office/drawing/2015/9/8/chartex" xmlns:cx2="http://schemas.microsoft.com/office/drawing/2015/10/21/chartex" xmlns:cx3="http://schemas.microsoft.com/office/drawing/2016/5/9/chartex" xmlns:cx4="http://schemas.microsoft.com/office/drawing/2016/5/10/chartex" xmlns:cx5="http://schemas.microsoft.com/office/drawing/2016/5/11/chartex" xmlns:cx6="http://schemas.microsoft.com/office/drawing/2016/5/12/chartex" xmlns:cx7="http://schemas.microsoft.com/office/drawing/2016/5/13/chartex" xmlns:cx8="http://schemas.microsoft.com/office/drawing/2016/5/14/chartex" xmlns:mc="http://schemas.openxmlformats.org/markup-compatibility/2006" xmlns:aink="http://schemas.microsoft.com/office/drawing/2016/ink" xmlns:am3d="http://schemas.microsoft.com/office/drawing/2017/model3d" xmlns:o="urn:schemas-microsoft-com:office:office" xmlns:oel="http://schemas.microsoft.com/office/2019/extlst" xmlns:r="http://schemas.openxmlformats.org/officeDocument/2006/relationships" xmlns:m="http://schemas.openxmlformats.org/officeDocument/2006/math" xmlns:v="urn:schemas-microsoft-com:vml" xmlns:wp14="http://schemas.microsoft.com/office/word/2010/wordprocessingDrawing" xmlns:wp="http://schemas.openxmlformats.org/drawingml/2006/wordprocessingDrawing" xmlns:w10="urn:schemas-microsoft-com:office:word" xmlns:w="http://schemas.openxmlformats.org/wordprocessingml/2006/main" xmlns:w14="http://schemas.microsoft.com/office/word/2010/wordml" xmlns:w15="http://schemas.microsoft.com/office/word/2012/wordml" xmlns:w16cex="http://schemas.microsoft.com/office/word/2018/wordml/cex" xmlns:w16cid="http://schemas.microsoft.com/office/word/2016/wordml/cid" xmlns:w16="http://schemas.microsoft.com/office/word/2018/wordml" xmlns:w16sdtdh="http://schemas.microsoft.com/office/word/2020/wordml/sdtdatahash" xmlns:w16se="http://schemas.microsoft.com/office/word/2015/wordml/symex" xmlns:wpg="http://schemas.microsoft.com/office/word/2010/wordprocessingGroup" xmlns:wpi="http://schemas.microsoft.com/office/word/2010/wordprocessingInk" xmlns:wne="http://schemas.microsoft.com/office/word/2006/wordml" xmlns:wps="http://schemas.microsoft.com/office/word/2010/wordprocessingShape" mc:Ignorable="w14 w15 w16se w16cid w16 w16cex w16sdtdh wp14">
   <w:endnote w:type="separator" w:id="-1">
     <w:p>
       <w:r>
@@ -1193,7 +1212,7 @@
 </file>
 
 <file path=word/footer1.xml><?xml version="1.0" encoding="utf-8"?>
-<w:ftr xmlns:wpc="http://schemas.microsoft.com/office/word/2010/wordprocessingCanvas" xmlns:cx="http://schemas.microsoft.com/office/drawing/2014/chartex" xmlns:cx1="http://schemas.microsoft.com/office/drawing/2015/9/8/chartex" xmlns:cx2="http://schemas.microsoft.com/office/drawing/2015/10/21/chartex" xmlns:cx3="http://schemas.microsoft.com/office/drawing/2016/5/9/chartex" xmlns:cx4="http://schemas.microsoft.com/office/drawing/2016/5/10/chartex" xmlns:cx5="http://schemas.microsoft.com/office/drawing/2016/5/11/chartex" xmlns:cx6="http://schemas.microsoft.com/office/drawing/2016/5/12/chartex" xmlns:cx7="http://schemas.microsoft.com/office/drawing/2016/5/13/chartex" xmlns:cx8="http://schemas.microsoft.com/office/drawing/2016/5/14/chartex" xmlns:mc="http://schemas.openxmlformats.org/markup-compatibility/2006" xmlns:aink="http://schemas.microsoft.com/office/drawing/2016/ink" xmlns:am3d="http://schemas.microsoft.com/office/drawing/2017/model3d" xmlns:o="urn:schemas-microsoft-com:office:office" xmlns:r="http://schemas.openxmlformats.org/officeDocument/2006/relationships" xmlns:m="http://schemas.openxmlformats.org/officeDocument/2006/math" xmlns:v="urn:schemas-microsoft-com:vml" xmlns:wp14="http://schemas.microsoft.com/office/word/2010/wordprocessingDrawing" xmlns:wp="http://schemas.openxmlformats.org/drawingml/2006/wordprocessingDrawing" xmlns:w10="urn:schemas-microsoft-com:office:word" xmlns:w="http://schemas.openxmlformats.org/wordprocessingml/2006/main" xmlns:w14="http://schemas.microsoft.com/office/word/2010/wordml" xmlns:w15="http://schemas.microsoft.com/office/word/2012/wordml" xmlns:w16cex="http://schemas.microsoft.com/office/word/2018/wordml/cex" xmlns:w16cid="http://schemas.microsoft.com/office/word/2016/wordml/cid" xmlns:w16="http://schemas.microsoft.com/office/word/2018/wordml" xmlns:w16sdtdh="http://schemas.microsoft.com/office/word/2020/wordml/sdtdatahash" xmlns:w16se="http://schemas.microsoft.com/office/word/2015/wordml/symex" xmlns:wpg="http://schemas.microsoft.com/office/word/2010/wordprocessingGroup" xmlns:wpi="http://schemas.microsoft.com/office/word/2010/wordprocessingInk" xmlns:wne="http://schemas.microsoft.com/office/word/2006/wordml" xmlns:wps="http://schemas.microsoft.com/office/word/2010/wordprocessingShape" mc:Ignorable="w14 w15 w16se w16cid w16 w16cex w16sdtdh wp14">
+<w:ftr xmlns:wpc="http://schemas.microsoft.com/office/word/2010/wordprocessingCanvas" xmlns:cx="http://schemas.microsoft.com/office/drawing/2014/chartex" xmlns:cx1="http://schemas.microsoft.com/office/drawing/2015/9/8/chartex" xmlns:cx2="http://schemas.microsoft.com/office/drawing/2015/10/21/chartex" xmlns:cx3="http://schemas.microsoft.com/office/drawing/2016/5/9/chartex" xmlns:cx4="http://schemas.microsoft.com/office/drawing/2016/5/10/chartex" xmlns:cx5="http://schemas.microsoft.com/office/drawing/2016/5/11/chartex" xmlns:cx6="http://schemas.microsoft.com/office/drawing/2016/5/12/chartex" xmlns:cx7="http://schemas.microsoft.com/office/drawing/2016/5/13/chartex" xmlns:cx8="http://schemas.microsoft.com/office/drawing/2016/5/14/chartex" xmlns:mc="http://schemas.openxmlformats.org/markup-compatibility/2006" xmlns:aink="http://schemas.microsoft.com/office/drawing/2016/ink" xmlns:am3d="http://schemas.microsoft.com/office/drawing/2017/model3d" xmlns:o="urn:schemas-microsoft-com:office:office" xmlns:oel="http://schemas.microsoft.com/office/2019/extlst" xmlns:r="http://schemas.openxmlformats.org/officeDocument/2006/relationships" xmlns:m="http://schemas.openxmlformats.org/officeDocument/2006/math" xmlns:v="urn:schemas-microsoft-com:vml" xmlns:wp14="http://schemas.microsoft.com/office/word/2010/wordprocessingDrawing" xmlns:wp="http://schemas.openxmlformats.org/drawingml/2006/wordprocessingDrawing" xmlns:w10="urn:schemas-microsoft-com:office:word" xmlns:w="http://schemas.openxmlformats.org/wordprocessingml/2006/main" xmlns:w14="http://schemas.microsoft.com/office/word/2010/wordml" xmlns:w15="http://schemas.microsoft.com/office/word/2012/wordml" xmlns:w16cex="http://schemas.microsoft.com/office/word/2018/wordml/cex" xmlns:w16cid="http://schemas.microsoft.com/office/word/2016/wordml/cid" xmlns:w16="http://schemas.microsoft.com/office/word/2018/wordml" xmlns:w16sdtdh="http://schemas.microsoft.com/office/word/2020/wordml/sdtdatahash" xmlns:w16se="http://schemas.microsoft.com/office/word/2015/wordml/symex" xmlns:wpg="http://schemas.microsoft.com/office/word/2010/wordprocessingGroup" xmlns:wpi="http://schemas.microsoft.com/office/word/2010/wordprocessingInk" xmlns:wne="http://schemas.microsoft.com/office/word/2006/wordml" xmlns:wps="http://schemas.microsoft.com/office/word/2010/wordprocessingShape" mc:Ignorable="w14 w15 w16se w16cid w16 w16cex w16sdtdh wp14">
   <w:p>
     <w:pPr>
       <w:pStyle w:val="Footer"/>
@@ -1313,7 +1332,7 @@
 </file>
 
 <file path=word/footer2.xml><?xml version="1.0" encoding="utf-8"?>
-<w:ftr xmlns:wpc="http://schemas.microsoft.com/office/word/2010/wordprocessingCanvas" xmlns:cx="http://schemas.microsoft.com/office/drawing/2014/chartex" xmlns:cx1="http://schemas.microsoft.com/office/drawing/2015/9/8/chartex" xmlns:cx2="http://schemas.microsoft.com/office/drawing/2015/10/21/chartex" xmlns:cx3="http://schemas.microsoft.com/office/drawing/2016/5/9/chartex" xmlns:cx4="http://schemas.microsoft.com/office/drawing/2016/5/10/chartex" xmlns:cx5="http://schemas.microsoft.com/office/drawing/2016/5/11/chartex" xmlns:cx6="http://schemas.microsoft.com/office/drawing/2016/5/12/chartex" xmlns:cx7="http://schemas.microsoft.com/office/drawing/2016/5/13/chartex" xmlns:cx8="http://schemas.microsoft.com/office/drawing/2016/5/14/chartex" xmlns:mc="http://schemas.openxmlformats.org/markup-compatibility/2006" xmlns:aink="http://schemas.microsoft.com/office/drawing/2016/ink" xmlns:am3d="http://schemas.microsoft.com/office/drawing/2017/model3d" xmlns:o="urn:schemas-microsoft-com:office:office" xmlns:r="http://schemas.openxmlformats.org/officeDocument/2006/relationships" xmlns:m="http://schemas.openxmlformats.org/officeDocument/2006/math" xmlns:v="urn:schemas-microsoft-com:vml" xmlns:wp14="http://schemas.microsoft.com/office/word/2010/wordprocessingDrawing" xmlns:wp="http://schemas.openxmlformats.org/drawingml/2006/wordprocessingDrawing" xmlns:w10="urn:schemas-microsoft-com:office:word" xmlns:w="http://schemas.openxmlformats.org/wordprocessingml/2006/main" xmlns:w14="http://schemas.microsoft.com/office/word/2010/wordml" xmlns:w15="http://schemas.microsoft.com/office/word/2012/wordml" xmlns:w16cex="http://schemas.microsoft.com/office/word/2018/wordml/cex" xmlns:w16cid="http://schemas.microsoft.com/office/word/2016/wordml/cid" xmlns:w16="http://schemas.microsoft.com/office/word/2018/wordml" xmlns:w16sdtdh="http://schemas.microsoft.com/office/word/2020/wordml/sdtdatahash" xmlns:w16se="http://schemas.microsoft.com/office/word/2015/wordml/symex" xmlns:wpg="http://schemas.microsoft.com/office/word/2010/wordprocessingGroup" xmlns:wpi="http://schemas.microsoft.com/office/word/2010/wordprocessingInk" xmlns:wne="http://schemas.microsoft.com/office/word/2006/wordml" xmlns:wps="http://schemas.microsoft.com/office/word/2010/wordprocessingShape" mc:Ignorable="w14 w15 w16se w16cid w16 w16cex w16sdtdh wp14">
+<w:ftr xmlns:wpc="http://schemas.microsoft.com/office/word/2010/wordprocessingCanvas" xmlns:cx="http://schemas.microsoft.com/office/drawing/2014/chartex" xmlns:cx1="http://schemas.microsoft.com/office/drawing/2015/9/8/chartex" xmlns:cx2="http://schemas.microsoft.com/office/drawing/2015/10/21/chartex" xmlns:cx3="http://schemas.microsoft.com/office/drawing/2016/5/9/chartex" xmlns:cx4="http://schemas.microsoft.com/office/drawing/2016/5/10/chartex" xmlns:cx5="http://schemas.microsoft.com/office/drawing/2016/5/11/chartex" xmlns:cx6="http://schemas.microsoft.com/office/drawing/2016/5/12/chartex" xmlns:cx7="http://schemas.microsoft.com/office/drawing/2016/5/13/chartex" xmlns:cx8="http://schemas.microsoft.com/office/drawing/2016/5/14/chartex" xmlns:mc="http://schemas.openxmlformats.org/markup-compatibility/2006" xmlns:aink="http://schemas.microsoft.com/office/drawing/2016/ink" xmlns:am3d="http://schemas.microsoft.com/office/drawing/2017/model3d" xmlns:o="urn:schemas-microsoft-com:office:office" xmlns:oel="http://schemas.microsoft.com/office/2019/extlst" xmlns:r="http://schemas.openxmlformats.org/officeDocument/2006/relationships" xmlns:m="http://schemas.openxmlformats.org/officeDocument/2006/math" xmlns:v="urn:schemas-microsoft-com:vml" xmlns:wp14="http://schemas.microsoft.com/office/word/2010/wordprocessingDrawing" xmlns:wp="http://schemas.openxmlformats.org/drawingml/2006/wordprocessingDrawing" xmlns:w10="urn:schemas-microsoft-com:office:word" xmlns:w="http://schemas.openxmlformats.org/wordprocessingml/2006/main" xmlns:w14="http://schemas.microsoft.com/office/word/2010/wordml" xmlns:w15="http://schemas.microsoft.com/office/word/2012/wordml" xmlns:w16cex="http://schemas.microsoft.com/office/word/2018/wordml/cex" xmlns:w16cid="http://schemas.microsoft.com/office/word/2016/wordml/cid" xmlns:w16="http://schemas.microsoft.com/office/word/2018/wordml" xmlns:w16sdtdh="http://schemas.microsoft.com/office/word/2020/wordml/sdtdatahash" xmlns:w16se="http://schemas.microsoft.com/office/word/2015/wordml/symex" xmlns:wpg="http://schemas.microsoft.com/office/word/2010/wordprocessingGroup" xmlns:wpi="http://schemas.microsoft.com/office/word/2010/wordprocessingInk" xmlns:wne="http://schemas.microsoft.com/office/word/2006/wordml" xmlns:wps="http://schemas.microsoft.com/office/word/2010/wordprocessingShape" mc:Ignorable="w14 w15 w16se w16cid w16 w16cex w16sdtdh wp14">
   <w:p>
     <w:pPr>
       <w:pStyle w:val="Footer"/>
@@ -1432,7 +1451,7 @@
 </file>
 
 <file path=word/footnotes.xml><?xml version="1.0" encoding="utf-8"?>
-<w:footnotes xmlns:wpc="http://schemas.microsoft.com/office/word/2010/wordprocessingCanvas" xmlns:cx="http://schemas.microsoft.com/office/drawing/2014/chartex" xmlns:cx1="http://schemas.microsoft.com/office/drawing/2015/9/8/chartex" xmlns:cx2="http://schemas.microsoft.com/office/drawing/2015/10/21/chartex" xmlns:cx3="http://schemas.microsoft.com/office/drawing/2016/5/9/chartex" xmlns:cx4="http://schemas.microsoft.com/office/drawing/2016/5/10/chartex" xmlns:cx5="http://schemas.microsoft.com/office/drawing/2016/5/11/chartex" xmlns:cx6="http://schemas.microsoft.com/office/drawing/2016/5/12/chartex" xmlns:cx7="http://schemas.microsoft.com/office/drawing/2016/5/13/chartex" xmlns:cx8="http://schemas.microsoft.com/office/drawing/2016/5/14/chartex" xmlns:mc="http://schemas.openxmlformats.org/markup-compatibility/2006" xmlns:aink="http://schemas.microsoft.com/office/drawing/2016/ink" xmlns:am3d="http://schemas.microsoft.com/office/drawing/2017/model3d" xmlns:o="urn:schemas-microsoft-com:office:office" xmlns:r="http://schemas.openxmlformats.org/officeDocument/2006/relationships" xmlns:m="http://schemas.openxmlformats.org/officeDocument/2006/math" xmlns:v="urn:schemas-microsoft-com:vml" xmlns:wp14="http://schemas.microsoft.com/office/word/2010/wordprocessingDrawing" xmlns:wp="http://schemas.openxmlformats.org/drawingml/2006/wordprocessingDrawing" xmlns:w10="urn:schemas-microsoft-com:office:word" xmlns:w="http://schemas.openxmlformats.org/wordprocessingml/2006/main" xmlns:w14="http://schemas.microsoft.com/office/word/2010/wordml" xmlns:w15="http://schemas.microsoft.com/office/word/2012/wordml" xmlns:w16cex="http://schemas.microsoft.com/office/word/2018/wordml/cex" xmlns:w16cid="http://schemas.microsoft.com/office/word/2016/wordml/cid" xmlns:w16="http://schemas.microsoft.com/office/word/2018/wordml" xmlns:w16sdtdh="http://schemas.microsoft.com/office/word/2020/wordml/sdtdatahash" xmlns:w16se="http://schemas.microsoft.com/office/word/2015/wordml/symex" xmlns:wpg="http://schemas.microsoft.com/office/word/2010/wordprocessingGroup" xmlns:wpi="http://schemas.microsoft.com/office/word/2010/wordprocessingInk" xmlns:wne="http://schemas.microsoft.com/office/word/2006/wordml" xmlns:wps="http://schemas.microsoft.com/office/word/2010/wordprocessingShape" mc:Ignorable="w14 w15 w16se w16cid w16 w16cex w16sdtdh wp14">
+<w:footnotes xmlns:wpc="http://schemas.microsoft.com/office/word/2010/wordprocessingCanvas" xmlns:cx="http://schemas.microsoft.com/office/drawing/2014/chartex" xmlns:cx1="http://schemas.microsoft.com/office/drawing/2015/9/8/chartex" xmlns:cx2="http://schemas.microsoft.com/office/drawing/2015/10/21/chartex" xmlns:cx3="http://schemas.microsoft.com/office/drawing/2016/5/9/chartex" xmlns:cx4="http://schemas.microsoft.com/office/drawing/2016/5/10/chartex" xmlns:cx5="http://schemas.microsoft.com/office/drawing/2016/5/11/chartex" xmlns:cx6="http://schemas.microsoft.com/office/drawing/2016/5/12/chartex" xmlns:cx7="http://schemas.microsoft.com/office/drawing/2016/5/13/chartex" xmlns:cx8="http://schemas.microsoft.com/office/drawing/2016/5/14/chartex" xmlns:mc="http://schemas.openxmlformats.org/markup-compatibility/2006" xmlns:aink="http://schemas.microsoft.com/office/drawing/2016/ink" xmlns:am3d="http://schemas.microsoft.com/office/drawing/2017/model3d" xmlns:o="urn:schemas-microsoft-com:office:office" xmlns:oel="http://schemas.microsoft.com/office/2019/extlst" xmlns:r="http://schemas.openxmlformats.org/officeDocument/2006/relationships" xmlns:m="http://schemas.openxmlformats.org/officeDocument/2006/math" xmlns:v="urn:schemas-microsoft-com:vml" xmlns:wp14="http://schemas.microsoft.com/office/word/2010/wordprocessingDrawing" xmlns:wp="http://schemas.openxmlformats.org/drawingml/2006/wordprocessingDrawing" xmlns:w10="urn:schemas-microsoft-com:office:word" xmlns:w="http://schemas.openxmlformats.org/wordprocessingml/2006/main" xmlns:w14="http://schemas.microsoft.com/office/word/2010/wordml" xmlns:w15="http://schemas.microsoft.com/office/word/2012/wordml" xmlns:w16cex="http://schemas.microsoft.com/office/word/2018/wordml/cex" xmlns:w16cid="http://schemas.microsoft.com/office/word/2016/wordml/cid" xmlns:w16="http://schemas.microsoft.com/office/word/2018/wordml" xmlns:w16sdtdh="http://schemas.microsoft.com/office/word/2020/wordml/sdtdatahash" xmlns:w16se="http://schemas.microsoft.com/office/word/2015/wordml/symex" xmlns:wpg="http://schemas.microsoft.com/office/word/2010/wordprocessingGroup" xmlns:wpi="http://schemas.microsoft.com/office/word/2010/wordprocessingInk" xmlns:wne="http://schemas.microsoft.com/office/word/2006/wordml" xmlns:wps="http://schemas.microsoft.com/office/word/2010/wordprocessingShape" mc:Ignorable="w14 w15 w16se w16cid w16 w16cex w16sdtdh wp14">
   <w:footnote w:type="separator" w:id="-1">
     <w:p>
       <w:r>
@@ -1451,7 +1470,7 @@
 </file>
 
 <file path=word/header1.xml><?xml version="1.0" encoding="utf-8"?>
-<w:hdr xmlns:wpc="http://schemas.microsoft.com/office/word/2010/wordprocessingCanvas" xmlns:cx="http://schemas.microsoft.com/office/drawing/2014/chartex" xmlns:cx1="http://schemas.microsoft.com/office/drawing/2015/9/8/chartex" xmlns:cx2="http://schemas.microsoft.com/office/drawing/2015/10/21/chartex" xmlns:cx3="http://schemas.microsoft.com/office/drawing/2016/5/9/chartex" xmlns:cx4="http://schemas.microsoft.com/office/drawing/2016/5/10/chartex" xmlns:cx5="http://schemas.microsoft.com/office/drawing/2016/5/11/chartex" xmlns:cx6="http://schemas.microsoft.com/office/drawing/2016/5/12/chartex" xmlns:cx7="http://schemas.microsoft.com/office/drawing/2016/5/13/chartex" xmlns:cx8="http://schemas.microsoft.com/office/drawing/2016/5/14/chartex" xmlns:mc="http://schemas.openxmlformats.org/markup-compatibility/2006" xmlns:aink="http://schemas.microsoft.com/office/drawing/2016/ink" xmlns:am3d="http://schemas.microsoft.com/office/drawing/2017/model3d" xmlns:o="urn:schemas-microsoft-com:office:office" xmlns:r="http://schemas.openxmlformats.org/officeDocument/2006/relationships" xmlns:m="http://schemas.openxmlformats.org/officeDocument/2006/math" xmlns:v="urn:schemas-microsoft-com:vml" xmlns:wp14="http://schemas.microsoft.com/office/word/2010/wordprocessingDrawing" xmlns:wp="http://schemas.openxmlformats.org/drawingml/2006/wordprocessingDrawing" xmlns:w10="urn:schemas-microsoft-com:office:word" xmlns:w="http://schemas.openxmlformats.org/wordprocessingml/2006/main" xmlns:w14="http://schemas.microsoft.com/office/word/2010/wordml" xmlns:w15="http://schemas.microsoft.com/office/word/2012/wordml" xmlns:w16cex="http://schemas.microsoft.com/office/word/2018/wordml/cex" xmlns:w16cid="http://schemas.microsoft.com/office/word/2016/wordml/cid" xmlns:w16="http://schemas.microsoft.com/office/word/2018/wordml" xmlns:w16sdtdh="http://schemas.microsoft.com/office/word/2020/wordml/sdtdatahash" xmlns:w16se="http://schemas.microsoft.com/office/word/2015/wordml/symex" xmlns:wpg="http://schemas.microsoft.com/office/word/2010/wordprocessingGroup" xmlns:wpi="http://schemas.microsoft.com/office/word/2010/wordprocessingInk" xmlns:wne="http://schemas.microsoft.com/office/word/2006/wordml" xmlns:wps="http://schemas.microsoft.com/office/word/2010/wordprocessingShape" mc:Ignorable="w14 w15 w16se w16cid w16 w16cex w16sdtdh wp14">
+<w:hdr xmlns:wpc="http://schemas.microsoft.com/office/word/2010/wordprocessingCanvas" xmlns:cx="http://schemas.microsoft.com/office/drawing/2014/chartex" xmlns:cx1="http://schemas.microsoft.com/office/drawing/2015/9/8/chartex" xmlns:cx2="http://schemas.microsoft.com/office/drawing/2015/10/21/chartex" xmlns:cx3="http://schemas.microsoft.com/office/drawing/2016/5/9/chartex" xmlns:cx4="http://schemas.microsoft.com/office/drawing/2016/5/10/chartex" xmlns:cx5="http://schemas.microsoft.com/office/drawing/2016/5/11/chartex" xmlns:cx6="http://schemas.microsoft.com/office/drawing/2016/5/12/chartex" xmlns:cx7="http://schemas.microsoft.com/office/drawing/2016/5/13/chartex" xmlns:cx8="http://schemas.microsoft.com/office/drawing/2016/5/14/chartex" xmlns:mc="http://schemas.openxmlformats.org/markup-compatibility/2006" xmlns:aink="http://schemas.microsoft.com/office/drawing/2016/ink" xmlns:am3d="http://schemas.microsoft.com/office/drawing/2017/model3d" xmlns:o="urn:schemas-microsoft-com:office:office" xmlns:oel="http://schemas.microsoft.com/office/2019/extlst" xmlns:r="http://schemas.openxmlformats.org/officeDocument/2006/relationships" xmlns:m="http://schemas.openxmlformats.org/officeDocument/2006/math" xmlns:v="urn:schemas-microsoft-com:vml" xmlns:wp14="http://schemas.microsoft.com/office/word/2010/wordprocessingDrawing" xmlns:wp="http://schemas.openxmlformats.org/drawingml/2006/wordprocessingDrawing" xmlns:w10="urn:schemas-microsoft-com:office:word" xmlns:w="http://schemas.openxmlformats.org/wordprocessingml/2006/main" xmlns:w14="http://schemas.microsoft.com/office/word/2010/wordml" xmlns:w15="http://schemas.microsoft.com/office/word/2012/wordml" xmlns:w16cex="http://schemas.microsoft.com/office/word/2018/wordml/cex" xmlns:w16cid="http://schemas.microsoft.com/office/word/2016/wordml/cid" xmlns:w16="http://schemas.microsoft.com/office/word/2018/wordml" xmlns:w16sdtdh="http://schemas.microsoft.com/office/word/2020/wordml/sdtdatahash" xmlns:w16se="http://schemas.microsoft.com/office/word/2015/wordml/symex" xmlns:wpg="http://schemas.microsoft.com/office/word/2010/wordprocessingGroup" xmlns:wpi="http://schemas.microsoft.com/office/word/2010/wordprocessingInk" xmlns:wne="http://schemas.microsoft.com/office/word/2006/wordml" xmlns:wps="http://schemas.microsoft.com/office/word/2010/wordprocessingShape" mc:Ignorable="w14 w15 w16se w16cid w16 w16cex w16sdtdh wp14">
   <w:p>
     <w:pPr>
       <w:pStyle w:val="Header"/>
@@ -1475,21 +1494,12 @@
       </w:rPr>
       <w:t>(</w:t>
     </w:r>
-    <w:proofErr w:type="spellStart"/>
     <w:r>
       <w:rPr>
         <w:b/>
         <w:sz w:val="32"/>
       </w:rPr>
-      <w:t>ProtoMat</w:t>
-    </w:r>
-    <w:proofErr w:type="spellEnd"/>
-    <w:r>
-      <w:rPr>
-        <w:b/>
-        <w:sz w:val="32"/>
-      </w:rPr>
-      <w:t xml:space="preserve"> S</w:t>
+      <w:t>ProtoMat S</w:t>
     </w:r>
     <w:r>
       <w:rPr>
@@ -1557,7 +1567,7 @@
 </file>
 
 <file path=word/header2.xml><?xml version="1.0" encoding="utf-8"?>
-<w:hdr xmlns:wpc="http://schemas.microsoft.com/office/word/2010/wordprocessingCanvas" xmlns:cx="http://schemas.microsoft.com/office/drawing/2014/chartex" xmlns:cx1="http://schemas.microsoft.com/office/drawing/2015/9/8/chartex" xmlns:cx2="http://schemas.microsoft.com/office/drawing/2015/10/21/chartex" xmlns:cx3="http://schemas.microsoft.com/office/drawing/2016/5/9/chartex" xmlns:cx4="http://schemas.microsoft.com/office/drawing/2016/5/10/chartex" xmlns:cx5="http://schemas.microsoft.com/office/drawing/2016/5/11/chartex" xmlns:cx6="http://schemas.microsoft.com/office/drawing/2016/5/12/chartex" xmlns:cx7="http://schemas.microsoft.com/office/drawing/2016/5/13/chartex" xmlns:cx8="http://schemas.microsoft.com/office/drawing/2016/5/14/chartex" xmlns:mc="http://schemas.openxmlformats.org/markup-compatibility/2006" xmlns:aink="http://schemas.microsoft.com/office/drawing/2016/ink" xmlns:am3d="http://schemas.microsoft.com/office/drawing/2017/model3d" xmlns:o="urn:schemas-microsoft-com:office:office" xmlns:r="http://schemas.openxmlformats.org/officeDocument/2006/relationships" xmlns:m="http://schemas.openxmlformats.org/officeDocument/2006/math" xmlns:v="urn:schemas-microsoft-com:vml" xmlns:wp14="http://schemas.microsoft.com/office/word/2010/wordprocessingDrawing" xmlns:wp="http://schemas.openxmlformats.org/drawingml/2006/wordprocessingDrawing" xmlns:w10="urn:schemas-microsoft-com:office:word" xmlns:w="http://schemas.openxmlformats.org/wordprocessingml/2006/main" xmlns:w14="http://schemas.microsoft.com/office/word/2010/wordml" xmlns:w15="http://schemas.microsoft.com/office/word/2012/wordml" xmlns:w16cex="http://schemas.microsoft.com/office/word/2018/wordml/cex" xmlns:w16cid="http://schemas.microsoft.com/office/word/2016/wordml/cid" xmlns:w16="http://schemas.microsoft.com/office/word/2018/wordml" xmlns:w16sdtdh="http://schemas.microsoft.com/office/word/2020/wordml/sdtdatahash" xmlns:w16se="http://schemas.microsoft.com/office/word/2015/wordml/symex" xmlns:wpg="http://schemas.microsoft.com/office/word/2010/wordprocessingGroup" xmlns:wpi="http://schemas.microsoft.com/office/word/2010/wordprocessingInk" xmlns:wne="http://schemas.microsoft.com/office/word/2006/wordml" xmlns:wps="http://schemas.microsoft.com/office/word/2010/wordprocessingShape" mc:Ignorable="w14 w15 w16se w16cid w16 w16cex w16sdtdh wp14">
+<w:hdr xmlns:wpc="http://schemas.microsoft.com/office/word/2010/wordprocessingCanvas" xmlns:cx="http://schemas.microsoft.com/office/drawing/2014/chartex" xmlns:cx1="http://schemas.microsoft.com/office/drawing/2015/9/8/chartex" xmlns:cx2="http://schemas.microsoft.com/office/drawing/2015/10/21/chartex" xmlns:cx3="http://schemas.microsoft.com/office/drawing/2016/5/9/chartex" xmlns:cx4="http://schemas.microsoft.com/office/drawing/2016/5/10/chartex" xmlns:cx5="http://schemas.microsoft.com/office/drawing/2016/5/11/chartex" xmlns:cx6="http://schemas.microsoft.com/office/drawing/2016/5/12/chartex" xmlns:cx7="http://schemas.microsoft.com/office/drawing/2016/5/13/chartex" xmlns:cx8="http://schemas.microsoft.com/office/drawing/2016/5/14/chartex" xmlns:mc="http://schemas.openxmlformats.org/markup-compatibility/2006" xmlns:aink="http://schemas.microsoft.com/office/drawing/2016/ink" xmlns:am3d="http://schemas.microsoft.com/office/drawing/2017/model3d" xmlns:o="urn:schemas-microsoft-com:office:office" xmlns:oel="http://schemas.microsoft.com/office/2019/extlst" xmlns:r="http://schemas.openxmlformats.org/officeDocument/2006/relationships" xmlns:m="http://schemas.openxmlformats.org/officeDocument/2006/math" xmlns:v="urn:schemas-microsoft-com:vml" xmlns:wp14="http://schemas.microsoft.com/office/word/2010/wordprocessingDrawing" xmlns:wp="http://schemas.openxmlformats.org/drawingml/2006/wordprocessingDrawing" xmlns:w10="urn:schemas-microsoft-com:office:word" xmlns:w="http://schemas.openxmlformats.org/wordprocessingml/2006/main" xmlns:w14="http://schemas.microsoft.com/office/word/2010/wordml" xmlns:w15="http://schemas.microsoft.com/office/word/2012/wordml" xmlns:w16cex="http://schemas.microsoft.com/office/word/2018/wordml/cex" xmlns:w16cid="http://schemas.microsoft.com/office/word/2016/wordml/cid" xmlns:w16="http://schemas.microsoft.com/office/word/2018/wordml" xmlns:w16sdtdh="http://schemas.microsoft.com/office/word/2020/wordml/sdtdatahash" xmlns:w16se="http://schemas.microsoft.com/office/word/2015/wordml/symex" xmlns:wpg="http://schemas.microsoft.com/office/word/2010/wordprocessingGroup" xmlns:wpi="http://schemas.microsoft.com/office/word/2010/wordprocessingInk" xmlns:wne="http://schemas.microsoft.com/office/word/2006/wordml" xmlns:wps="http://schemas.microsoft.com/office/word/2010/wordprocessingShape" mc:Ignorable="w14 w15 w16se w16cid w16 w16cex w16sdtdh wp14">
   <w:p>
     <w:pPr>
       <w:pStyle w:val="Header"/>
@@ -1593,7 +1603,7 @@
 </file>
 
 <file path=word/numbering.xml><?xml version="1.0" encoding="utf-8"?>
-<w:numbering xmlns:wpc="http://schemas.microsoft.com/office/word/2010/wordprocessingCanvas" xmlns:cx="http://schemas.microsoft.com/office/drawing/2014/chartex" xmlns:cx1="http://schemas.microsoft.com/office/drawing/2015/9/8/chartex" xmlns:cx2="http://schemas.microsoft.com/office/drawing/2015/10/21/chartex" xmlns:cx3="http://schemas.microsoft.com/office/drawing/2016/5/9/chartex" xmlns:cx4="http://schemas.microsoft.com/office/drawing/2016/5/10/chartex" xmlns:cx5="http://schemas.microsoft.com/office/drawing/2016/5/11/chartex" xmlns:cx6="http://schemas.microsoft.com/office/drawing/2016/5/12/chartex" xmlns:cx7="http://schemas.microsoft.com/office/drawing/2016/5/13/chartex" xmlns:cx8="http://schemas.microsoft.com/office/drawing/2016/5/14/chartex" xmlns:mc="http://schemas.openxmlformats.org/markup-compatibility/2006" xmlns:aink="http://schemas.microsoft.com/office/drawing/2016/ink" xmlns:am3d="http://schemas.microsoft.com/office/drawing/2017/model3d" xmlns:o="urn:schemas-microsoft-com:office:office" xmlns:r="http://schemas.openxmlformats.org/officeDocument/2006/relationships" xmlns:m="http://schemas.openxmlformats.org/officeDocument/2006/math" xmlns:v="urn:schemas-microsoft-com:vml" xmlns:wp14="http://schemas.microsoft.com/office/word/2010/wordprocessingDrawing" xmlns:wp="http://schemas.openxmlformats.org/drawingml/2006/wordprocessingDrawing" xmlns:w10="urn:schemas-microsoft-com:office:word" xmlns:w="http://schemas.openxmlformats.org/wordprocessingml/2006/main" xmlns:w14="http://schemas.microsoft.com/office/word/2010/wordml" xmlns:w15="http://schemas.microsoft.com/office/word/2012/wordml" xmlns:w16cex="http://schemas.microsoft.com/office/word/2018/wordml/cex" xmlns:w16cid="http://schemas.microsoft.com/office/word/2016/wordml/cid" xmlns:w16="http://schemas.microsoft.com/office/word/2018/wordml" xmlns:w16sdtdh="http://schemas.microsoft.com/office/word/2020/wordml/sdtdatahash" xmlns:w16se="http://schemas.microsoft.com/office/word/2015/wordml/symex" xmlns:wpg="http://schemas.microsoft.com/office/word/2010/wordprocessingGroup" xmlns:wpi="http://schemas.microsoft.com/office/word/2010/wordprocessingInk" xmlns:wne="http://schemas.microsoft.com/office/word/2006/wordml" xmlns:wps="http://schemas.microsoft.com/office/word/2010/wordprocessingShape" mc:Ignorable="w14 w15 w16se w16cid w16 w16cex w16sdtdh wp14">
+<w:numbering xmlns:wpc="http://schemas.microsoft.com/office/word/2010/wordprocessingCanvas" xmlns:cx="http://schemas.microsoft.com/office/drawing/2014/chartex" xmlns:cx1="http://schemas.microsoft.com/office/drawing/2015/9/8/chartex" xmlns:cx2="http://schemas.microsoft.com/office/drawing/2015/10/21/chartex" xmlns:cx3="http://schemas.microsoft.com/office/drawing/2016/5/9/chartex" xmlns:cx4="http://schemas.microsoft.com/office/drawing/2016/5/10/chartex" xmlns:cx5="http://schemas.microsoft.com/office/drawing/2016/5/11/chartex" xmlns:cx6="http://schemas.microsoft.com/office/drawing/2016/5/12/chartex" xmlns:cx7="http://schemas.microsoft.com/office/drawing/2016/5/13/chartex" xmlns:cx8="http://schemas.microsoft.com/office/drawing/2016/5/14/chartex" xmlns:mc="http://schemas.openxmlformats.org/markup-compatibility/2006" xmlns:aink="http://schemas.microsoft.com/office/drawing/2016/ink" xmlns:am3d="http://schemas.microsoft.com/office/drawing/2017/model3d" xmlns:o="urn:schemas-microsoft-com:office:office" xmlns:oel="http://schemas.microsoft.com/office/2019/extlst" xmlns:r="http://schemas.openxmlformats.org/officeDocument/2006/relationships" xmlns:m="http://schemas.openxmlformats.org/officeDocument/2006/math" xmlns:v="urn:schemas-microsoft-com:vml" xmlns:wp14="http://schemas.microsoft.com/office/word/2010/wordprocessingDrawing" xmlns:wp="http://schemas.openxmlformats.org/drawingml/2006/wordprocessingDrawing" xmlns:w10="urn:schemas-microsoft-com:office:word" xmlns:w="http://schemas.openxmlformats.org/wordprocessingml/2006/main" xmlns:w14="http://schemas.microsoft.com/office/word/2010/wordml" xmlns:w15="http://schemas.microsoft.com/office/word/2012/wordml" xmlns:w16cex="http://schemas.microsoft.com/office/word/2018/wordml/cex" xmlns:w16cid="http://schemas.microsoft.com/office/word/2016/wordml/cid" xmlns:w16="http://schemas.microsoft.com/office/word/2018/wordml" xmlns:w16sdtdh="http://schemas.microsoft.com/office/word/2020/wordml/sdtdatahash" xmlns:w16se="http://schemas.microsoft.com/office/word/2015/wordml/symex" xmlns:wpg="http://schemas.microsoft.com/office/word/2010/wordprocessingGroup" xmlns:wpi="http://schemas.microsoft.com/office/word/2010/wordprocessingInk" xmlns:wne="http://schemas.microsoft.com/office/word/2006/wordml" xmlns:wps="http://schemas.microsoft.com/office/word/2010/wordprocessingShape" mc:Ignorable="w14 w15 w16se w16cid w16 w16cex w16sdtdh wp14">
   <w:abstractNum w:abstractNumId="0" w15:restartNumberingAfterBreak="0">
     <w:nsid w:val="07C422D4"/>
     <w:multiLevelType w:val="multilevel"/>
@@ -2743,6 +2753,232 @@
     </w:lvl>
   </w:abstractNum>
   <w:abstractNum w:abstractNumId="8" w15:restartNumberingAfterBreak="0">
+    <w:nsid w:val="1D3F290E"/>
+    <w:multiLevelType w:val="hybridMultilevel"/>
+    <w:tmpl w:val="6A1E5F52"/>
+    <w:lvl w:ilvl="0" w:tplc="04090001">
+      <w:start w:val="1"/>
+      <w:numFmt w:val="bullet"/>
+      <w:lvlText w:val=""/>
+      <w:lvlJc w:val="left"/>
+      <w:pPr>
+        <w:ind w:left="773" w:hanging="360"/>
+      </w:pPr>
+      <w:rPr>
+        <w:rFonts w:ascii="Symbol" w:hAnsi="Symbol" w:hint="default"/>
+      </w:rPr>
+    </w:lvl>
+    <w:lvl w:ilvl="1" w:tplc="04090003" w:tentative="1">
+      <w:start w:val="1"/>
+      <w:numFmt w:val="bullet"/>
+      <w:lvlText w:val="o"/>
+      <w:lvlJc w:val="left"/>
+      <w:pPr>
+        <w:ind w:left="1493" w:hanging="360"/>
+      </w:pPr>
+      <w:rPr>
+        <w:rFonts w:ascii="Courier New" w:hAnsi="Courier New" w:cs="Courier New" w:hint="default"/>
+      </w:rPr>
+    </w:lvl>
+    <w:lvl w:ilvl="2" w:tplc="04090005" w:tentative="1">
+      <w:start w:val="1"/>
+      <w:numFmt w:val="bullet"/>
+      <w:lvlText w:val=""/>
+      <w:lvlJc w:val="left"/>
+      <w:pPr>
+        <w:ind w:left="2213" w:hanging="360"/>
+      </w:pPr>
+      <w:rPr>
+        <w:rFonts w:ascii="Wingdings" w:hAnsi="Wingdings" w:hint="default"/>
+      </w:rPr>
+    </w:lvl>
+    <w:lvl w:ilvl="3" w:tplc="04090001" w:tentative="1">
+      <w:start w:val="1"/>
+      <w:numFmt w:val="bullet"/>
+      <w:lvlText w:val=""/>
+      <w:lvlJc w:val="left"/>
+      <w:pPr>
+        <w:ind w:left="2933" w:hanging="360"/>
+      </w:pPr>
+      <w:rPr>
+        <w:rFonts w:ascii="Symbol" w:hAnsi="Symbol" w:hint="default"/>
+      </w:rPr>
+    </w:lvl>
+    <w:lvl w:ilvl="4" w:tplc="04090003" w:tentative="1">
+      <w:start w:val="1"/>
+      <w:numFmt w:val="bullet"/>
+      <w:lvlText w:val="o"/>
+      <w:lvlJc w:val="left"/>
+      <w:pPr>
+        <w:ind w:left="3653" w:hanging="360"/>
+      </w:pPr>
+      <w:rPr>
+        <w:rFonts w:ascii="Courier New" w:hAnsi="Courier New" w:cs="Courier New" w:hint="default"/>
+      </w:rPr>
+    </w:lvl>
+    <w:lvl w:ilvl="5" w:tplc="04090005" w:tentative="1">
+      <w:start w:val="1"/>
+      <w:numFmt w:val="bullet"/>
+      <w:lvlText w:val=""/>
+      <w:lvlJc w:val="left"/>
+      <w:pPr>
+        <w:ind w:left="4373" w:hanging="360"/>
+      </w:pPr>
+      <w:rPr>
+        <w:rFonts w:ascii="Wingdings" w:hAnsi="Wingdings" w:hint="default"/>
+      </w:rPr>
+    </w:lvl>
+    <w:lvl w:ilvl="6" w:tplc="04090001" w:tentative="1">
+      <w:start w:val="1"/>
+      <w:numFmt w:val="bullet"/>
+      <w:lvlText w:val=""/>
+      <w:lvlJc w:val="left"/>
+      <w:pPr>
+        <w:ind w:left="5093" w:hanging="360"/>
+      </w:pPr>
+      <w:rPr>
+        <w:rFonts w:ascii="Symbol" w:hAnsi="Symbol" w:hint="default"/>
+      </w:rPr>
+    </w:lvl>
+    <w:lvl w:ilvl="7" w:tplc="04090003" w:tentative="1">
+      <w:start w:val="1"/>
+      <w:numFmt w:val="bullet"/>
+      <w:lvlText w:val="o"/>
+      <w:lvlJc w:val="left"/>
+      <w:pPr>
+        <w:ind w:left="5813" w:hanging="360"/>
+      </w:pPr>
+      <w:rPr>
+        <w:rFonts w:ascii="Courier New" w:hAnsi="Courier New" w:cs="Courier New" w:hint="default"/>
+      </w:rPr>
+    </w:lvl>
+    <w:lvl w:ilvl="8" w:tplc="04090005" w:tentative="1">
+      <w:start w:val="1"/>
+      <w:numFmt w:val="bullet"/>
+      <w:lvlText w:val=""/>
+      <w:lvlJc w:val="left"/>
+      <w:pPr>
+        <w:ind w:left="6533" w:hanging="360"/>
+      </w:pPr>
+      <w:rPr>
+        <w:rFonts w:ascii="Wingdings" w:hAnsi="Wingdings" w:hint="default"/>
+      </w:rPr>
+    </w:lvl>
+  </w:abstractNum>
+  <w:abstractNum w:abstractNumId="9" w15:restartNumberingAfterBreak="0">
+    <w:nsid w:val="236B6C66"/>
+    <w:multiLevelType w:val="hybridMultilevel"/>
+    <w:tmpl w:val="A37E92B0"/>
+    <w:lvl w:ilvl="0" w:tplc="04090001">
+      <w:start w:val="1"/>
+      <w:numFmt w:val="bullet"/>
+      <w:lvlText w:val=""/>
+      <w:lvlJc w:val="left"/>
+      <w:pPr>
+        <w:ind w:left="720" w:hanging="360"/>
+      </w:pPr>
+      <w:rPr>
+        <w:rFonts w:ascii="Symbol" w:hAnsi="Symbol" w:hint="default"/>
+      </w:rPr>
+    </w:lvl>
+    <w:lvl w:ilvl="1" w:tplc="04090003" w:tentative="1">
+      <w:start w:val="1"/>
+      <w:numFmt w:val="bullet"/>
+      <w:lvlText w:val="o"/>
+      <w:lvlJc w:val="left"/>
+      <w:pPr>
+        <w:ind w:left="1440" w:hanging="360"/>
+      </w:pPr>
+      <w:rPr>
+        <w:rFonts w:ascii="Courier New" w:hAnsi="Courier New" w:cs="Courier New" w:hint="default"/>
+      </w:rPr>
+    </w:lvl>
+    <w:lvl w:ilvl="2" w:tplc="04090005" w:tentative="1">
+      <w:start w:val="1"/>
+      <w:numFmt w:val="bullet"/>
+      <w:lvlText w:val=""/>
+      <w:lvlJc w:val="left"/>
+      <w:pPr>
+        <w:ind w:left="2160" w:hanging="360"/>
+      </w:pPr>
+      <w:rPr>
+        <w:rFonts w:ascii="Wingdings" w:hAnsi="Wingdings" w:hint="default"/>
+      </w:rPr>
+    </w:lvl>
+    <w:lvl w:ilvl="3" w:tplc="04090001" w:tentative="1">
+      <w:start w:val="1"/>
+      <w:numFmt w:val="bullet"/>
+      <w:lvlText w:val=""/>
+      <w:lvlJc w:val="left"/>
+      <w:pPr>
+        <w:ind w:left="2880" w:hanging="360"/>
+      </w:pPr>
+      <w:rPr>
+        <w:rFonts w:ascii="Symbol" w:hAnsi="Symbol" w:hint="default"/>
+      </w:rPr>
+    </w:lvl>
+    <w:lvl w:ilvl="4" w:tplc="04090003" w:tentative="1">
+      <w:start w:val="1"/>
+      <w:numFmt w:val="bullet"/>
+      <w:lvlText w:val="o"/>
+      <w:lvlJc w:val="left"/>
+      <w:pPr>
+        <w:ind w:left="3600" w:hanging="360"/>
+      </w:pPr>
+      <w:rPr>
+        <w:rFonts w:ascii="Courier New" w:hAnsi="Courier New" w:cs="Courier New" w:hint="default"/>
+      </w:rPr>
+    </w:lvl>
+    <w:lvl w:ilvl="5" w:tplc="04090005" w:tentative="1">
+      <w:start w:val="1"/>
+      <w:numFmt w:val="bullet"/>
+      <w:lvlText w:val=""/>
+      <w:lvlJc w:val="left"/>
+      <w:pPr>
+        <w:ind w:left="4320" w:hanging="360"/>
+      </w:pPr>
+      <w:rPr>
+        <w:rFonts w:ascii="Wingdings" w:hAnsi="Wingdings" w:hint="default"/>
+      </w:rPr>
+    </w:lvl>
+    <w:lvl w:ilvl="6" w:tplc="04090001" w:tentative="1">
+      <w:start w:val="1"/>
+      <w:numFmt w:val="bullet"/>
+      <w:lvlText w:val=""/>
+      <w:lvlJc w:val="left"/>
+      <w:pPr>
+        <w:ind w:left="5040" w:hanging="360"/>
+      </w:pPr>
+      <w:rPr>
+        <w:rFonts w:ascii="Symbol" w:hAnsi="Symbol" w:hint="default"/>
+      </w:rPr>
+    </w:lvl>
+    <w:lvl w:ilvl="7" w:tplc="04090003" w:tentative="1">
+      <w:start w:val="1"/>
+      <w:numFmt w:val="bullet"/>
+      <w:lvlText w:val="o"/>
+      <w:lvlJc w:val="left"/>
+      <w:pPr>
+        <w:ind w:left="5760" w:hanging="360"/>
+      </w:pPr>
+      <w:rPr>
+        <w:rFonts w:ascii="Courier New" w:hAnsi="Courier New" w:cs="Courier New" w:hint="default"/>
+      </w:rPr>
+    </w:lvl>
+    <w:lvl w:ilvl="8" w:tplc="04090005" w:tentative="1">
+      <w:start w:val="1"/>
+      <w:numFmt w:val="bullet"/>
+      <w:lvlText w:val=""/>
+      <w:lvlJc w:val="left"/>
+      <w:pPr>
+        <w:ind w:left="6480" w:hanging="360"/>
+      </w:pPr>
+      <w:rPr>
+        <w:rFonts w:ascii="Wingdings" w:hAnsi="Wingdings" w:hint="default"/>
+      </w:rPr>
+    </w:lvl>
+  </w:abstractNum>
+  <w:abstractNum w:abstractNumId="10" w15:restartNumberingAfterBreak="0">
     <w:nsid w:val="2CA57617"/>
     <w:multiLevelType w:val="multilevel"/>
     <w:tmpl w:val="4B348A2C"/>
@@ -2891,7 +3127,7 @@
       </w:rPr>
     </w:lvl>
   </w:abstractNum>
-  <w:abstractNum w:abstractNumId="9" w15:restartNumberingAfterBreak="0">
+  <w:abstractNum w:abstractNumId="11" w15:restartNumberingAfterBreak="0">
     <w:nsid w:val="2E9D7661"/>
     <w:multiLevelType w:val="multilevel"/>
     <w:tmpl w:val="9798354C"/>
@@ -3032,7 +3268,7 @@
       </w:rPr>
     </w:lvl>
   </w:abstractNum>
-  <w:abstractNum w:abstractNumId="10" w15:restartNumberingAfterBreak="0">
+  <w:abstractNum w:abstractNumId="12" w15:restartNumberingAfterBreak="0">
     <w:nsid w:val="2F935C13"/>
     <w:multiLevelType w:val="multilevel"/>
     <w:tmpl w:val="0ED6A48A"/>
@@ -3181,7 +3417,7 @@
       </w:rPr>
     </w:lvl>
   </w:abstractNum>
-  <w:abstractNum w:abstractNumId="11" w15:restartNumberingAfterBreak="0">
+  <w:abstractNum w:abstractNumId="13" w15:restartNumberingAfterBreak="0">
     <w:nsid w:val="3588537E"/>
     <w:multiLevelType w:val="multilevel"/>
     <w:tmpl w:val="97643BCC"/>
@@ -3330,7 +3566,120 @@
       </w:rPr>
     </w:lvl>
   </w:abstractNum>
-  <w:abstractNum w:abstractNumId="12" w15:restartNumberingAfterBreak="0">
+  <w:abstractNum w:abstractNumId="14" w15:restartNumberingAfterBreak="0">
+    <w:nsid w:val="35E002A4"/>
+    <w:multiLevelType w:val="hybridMultilevel"/>
+    <w:tmpl w:val="0AF849D8"/>
+    <w:lvl w:ilvl="0" w:tplc="04090001">
+      <w:start w:val="1"/>
+      <w:numFmt w:val="bullet"/>
+      <w:lvlText w:val=""/>
+      <w:lvlJc w:val="left"/>
+      <w:pPr>
+        <w:ind w:left="720" w:hanging="360"/>
+      </w:pPr>
+      <w:rPr>
+        <w:rFonts w:ascii="Symbol" w:hAnsi="Symbol" w:hint="default"/>
+      </w:rPr>
+    </w:lvl>
+    <w:lvl w:ilvl="1" w:tplc="04090003" w:tentative="1">
+      <w:start w:val="1"/>
+      <w:numFmt w:val="bullet"/>
+      <w:lvlText w:val="o"/>
+      <w:lvlJc w:val="left"/>
+      <w:pPr>
+        <w:ind w:left="1440" w:hanging="360"/>
+      </w:pPr>
+      <w:rPr>
+        <w:rFonts w:ascii="Courier New" w:hAnsi="Courier New" w:cs="Courier New" w:hint="default"/>
+      </w:rPr>
+    </w:lvl>
+    <w:lvl w:ilvl="2" w:tplc="04090005" w:tentative="1">
+      <w:start w:val="1"/>
+      <w:numFmt w:val="bullet"/>
+      <w:lvlText w:val=""/>
+      <w:lvlJc w:val="left"/>
+      <w:pPr>
+        <w:ind w:left="2160" w:hanging="360"/>
+      </w:pPr>
+      <w:rPr>
+        <w:rFonts w:ascii="Wingdings" w:hAnsi="Wingdings" w:hint="default"/>
+      </w:rPr>
+    </w:lvl>
+    <w:lvl w:ilvl="3" w:tplc="04090001" w:tentative="1">
+      <w:start w:val="1"/>
+      <w:numFmt w:val="bullet"/>
+      <w:lvlText w:val=""/>
+      <w:lvlJc w:val="left"/>
+      <w:pPr>
+        <w:ind w:left="2880" w:hanging="360"/>
+      </w:pPr>
+      <w:rPr>
+        <w:rFonts w:ascii="Symbol" w:hAnsi="Symbol" w:hint="default"/>
+      </w:rPr>
+    </w:lvl>
+    <w:lvl w:ilvl="4" w:tplc="04090003" w:tentative="1">
+      <w:start w:val="1"/>
+      <w:numFmt w:val="bullet"/>
+      <w:lvlText w:val="o"/>
+      <w:lvlJc w:val="left"/>
+      <w:pPr>
+        <w:ind w:left="3600" w:hanging="360"/>
+      </w:pPr>
+      <w:rPr>
+        <w:rFonts w:ascii="Courier New" w:hAnsi="Courier New" w:cs="Courier New" w:hint="default"/>
+      </w:rPr>
+    </w:lvl>
+    <w:lvl w:ilvl="5" w:tplc="04090005" w:tentative="1">
+      <w:start w:val="1"/>
+      <w:numFmt w:val="bullet"/>
+      <w:lvlText w:val=""/>
+      <w:lvlJc w:val="left"/>
+      <w:pPr>
+        <w:ind w:left="4320" w:hanging="360"/>
+      </w:pPr>
+      <w:rPr>
+        <w:rFonts w:ascii="Wingdings" w:hAnsi="Wingdings" w:hint="default"/>
+      </w:rPr>
+    </w:lvl>
+    <w:lvl w:ilvl="6" w:tplc="04090001" w:tentative="1">
+      <w:start w:val="1"/>
+      <w:numFmt w:val="bullet"/>
+      <w:lvlText w:val=""/>
+      <w:lvlJc w:val="left"/>
+      <w:pPr>
+        <w:ind w:left="5040" w:hanging="360"/>
+      </w:pPr>
+      <w:rPr>
+        <w:rFonts w:ascii="Symbol" w:hAnsi="Symbol" w:hint="default"/>
+      </w:rPr>
+    </w:lvl>
+    <w:lvl w:ilvl="7" w:tplc="04090003" w:tentative="1">
+      <w:start w:val="1"/>
+      <w:numFmt w:val="bullet"/>
+      <w:lvlText w:val="o"/>
+      <w:lvlJc w:val="left"/>
+      <w:pPr>
+        <w:ind w:left="5760" w:hanging="360"/>
+      </w:pPr>
+      <w:rPr>
+        <w:rFonts w:ascii="Courier New" w:hAnsi="Courier New" w:cs="Courier New" w:hint="default"/>
+      </w:rPr>
+    </w:lvl>
+    <w:lvl w:ilvl="8" w:tplc="04090005" w:tentative="1">
+      <w:start w:val="1"/>
+      <w:numFmt w:val="bullet"/>
+      <w:lvlText w:val=""/>
+      <w:lvlJc w:val="left"/>
+      <w:pPr>
+        <w:ind w:left="6480" w:hanging="360"/>
+      </w:pPr>
+      <w:rPr>
+        <w:rFonts w:ascii="Wingdings" w:hAnsi="Wingdings" w:hint="default"/>
+      </w:rPr>
+    </w:lvl>
+  </w:abstractNum>
+  <w:abstractNum w:abstractNumId="15" w15:restartNumberingAfterBreak="0">
     <w:nsid w:val="39703BC3"/>
     <w:multiLevelType w:val="multilevel"/>
     <w:tmpl w:val="DCDC70B4"/>
@@ -3479,7 +3828,346 @@
       </w:rPr>
     </w:lvl>
   </w:abstractNum>
-  <w:abstractNum w:abstractNumId="13" w15:restartNumberingAfterBreak="0">
+  <w:abstractNum w:abstractNumId="16" w15:restartNumberingAfterBreak="0">
+    <w:nsid w:val="3E43524D"/>
+    <w:multiLevelType w:val="hybridMultilevel"/>
+    <w:tmpl w:val="296C72D4"/>
+    <w:lvl w:ilvl="0" w:tplc="04090001">
+      <w:start w:val="1"/>
+      <w:numFmt w:val="bullet"/>
+      <w:lvlText w:val=""/>
+      <w:lvlJc w:val="left"/>
+      <w:pPr>
+        <w:ind w:left="720" w:hanging="360"/>
+      </w:pPr>
+      <w:rPr>
+        <w:rFonts w:ascii="Symbol" w:hAnsi="Symbol" w:hint="default"/>
+      </w:rPr>
+    </w:lvl>
+    <w:lvl w:ilvl="1" w:tplc="04090003" w:tentative="1">
+      <w:start w:val="1"/>
+      <w:numFmt w:val="bullet"/>
+      <w:lvlText w:val="o"/>
+      <w:lvlJc w:val="left"/>
+      <w:pPr>
+        <w:ind w:left="1440" w:hanging="360"/>
+      </w:pPr>
+      <w:rPr>
+        <w:rFonts w:ascii="Courier New" w:hAnsi="Courier New" w:cs="Courier New" w:hint="default"/>
+      </w:rPr>
+    </w:lvl>
+    <w:lvl w:ilvl="2" w:tplc="04090005" w:tentative="1">
+      <w:start w:val="1"/>
+      <w:numFmt w:val="bullet"/>
+      <w:lvlText w:val=""/>
+      <w:lvlJc w:val="left"/>
+      <w:pPr>
+        <w:ind w:left="2160" w:hanging="360"/>
+      </w:pPr>
+      <w:rPr>
+        <w:rFonts w:ascii="Wingdings" w:hAnsi="Wingdings" w:hint="default"/>
+      </w:rPr>
+    </w:lvl>
+    <w:lvl w:ilvl="3" w:tplc="04090001" w:tentative="1">
+      <w:start w:val="1"/>
+      <w:numFmt w:val="bullet"/>
+      <w:lvlText w:val=""/>
+      <w:lvlJc w:val="left"/>
+      <w:pPr>
+        <w:ind w:left="2880" w:hanging="360"/>
+      </w:pPr>
+      <w:rPr>
+        <w:rFonts w:ascii="Symbol" w:hAnsi="Symbol" w:hint="default"/>
+      </w:rPr>
+    </w:lvl>
+    <w:lvl w:ilvl="4" w:tplc="04090003" w:tentative="1">
+      <w:start w:val="1"/>
+      <w:numFmt w:val="bullet"/>
+      <w:lvlText w:val="o"/>
+      <w:lvlJc w:val="left"/>
+      <w:pPr>
+        <w:ind w:left="3600" w:hanging="360"/>
+      </w:pPr>
+      <w:rPr>
+        <w:rFonts w:ascii="Courier New" w:hAnsi="Courier New" w:cs="Courier New" w:hint="default"/>
+      </w:rPr>
+    </w:lvl>
+    <w:lvl w:ilvl="5" w:tplc="04090005" w:tentative="1">
+      <w:start w:val="1"/>
+      <w:numFmt w:val="bullet"/>
+      <w:lvlText w:val=""/>
+      <w:lvlJc w:val="left"/>
+      <w:pPr>
+        <w:ind w:left="4320" w:hanging="360"/>
+      </w:pPr>
+      <w:rPr>
+        <w:rFonts w:ascii="Wingdings" w:hAnsi="Wingdings" w:hint="default"/>
+      </w:rPr>
+    </w:lvl>
+    <w:lvl w:ilvl="6" w:tplc="04090001" w:tentative="1">
+      <w:start w:val="1"/>
+      <w:numFmt w:val="bullet"/>
+      <w:lvlText w:val=""/>
+      <w:lvlJc w:val="left"/>
+      <w:pPr>
+        <w:ind w:left="5040" w:hanging="360"/>
+      </w:pPr>
+      <w:rPr>
+        <w:rFonts w:ascii="Symbol" w:hAnsi="Symbol" w:hint="default"/>
+      </w:rPr>
+    </w:lvl>
+    <w:lvl w:ilvl="7" w:tplc="04090003" w:tentative="1">
+      <w:start w:val="1"/>
+      <w:numFmt w:val="bullet"/>
+      <w:lvlText w:val="o"/>
+      <w:lvlJc w:val="left"/>
+      <w:pPr>
+        <w:ind w:left="5760" w:hanging="360"/>
+      </w:pPr>
+      <w:rPr>
+        <w:rFonts w:ascii="Courier New" w:hAnsi="Courier New" w:cs="Courier New" w:hint="default"/>
+      </w:rPr>
+    </w:lvl>
+    <w:lvl w:ilvl="8" w:tplc="04090005" w:tentative="1">
+      <w:start w:val="1"/>
+      <w:numFmt w:val="bullet"/>
+      <w:lvlText w:val=""/>
+      <w:lvlJc w:val="left"/>
+      <w:pPr>
+        <w:ind w:left="6480" w:hanging="360"/>
+      </w:pPr>
+      <w:rPr>
+        <w:rFonts w:ascii="Wingdings" w:hAnsi="Wingdings" w:hint="default"/>
+      </w:rPr>
+    </w:lvl>
+  </w:abstractNum>
+  <w:abstractNum w:abstractNumId="17" w15:restartNumberingAfterBreak="0">
+    <w:nsid w:val="3F9B59BD"/>
+    <w:multiLevelType w:val="hybridMultilevel"/>
+    <w:tmpl w:val="94506326"/>
+    <w:lvl w:ilvl="0" w:tplc="04090001">
+      <w:start w:val="1"/>
+      <w:numFmt w:val="bullet"/>
+      <w:lvlText w:val=""/>
+      <w:lvlJc w:val="left"/>
+      <w:pPr>
+        <w:ind w:left="720" w:hanging="360"/>
+      </w:pPr>
+      <w:rPr>
+        <w:rFonts w:ascii="Symbol" w:hAnsi="Symbol" w:hint="default"/>
+      </w:rPr>
+    </w:lvl>
+    <w:lvl w:ilvl="1" w:tplc="04090003" w:tentative="1">
+      <w:start w:val="1"/>
+      <w:numFmt w:val="bullet"/>
+      <w:lvlText w:val="o"/>
+      <w:lvlJc w:val="left"/>
+      <w:pPr>
+        <w:ind w:left="1440" w:hanging="360"/>
+      </w:pPr>
+      <w:rPr>
+        <w:rFonts w:ascii="Courier New" w:hAnsi="Courier New" w:cs="Courier New" w:hint="default"/>
+      </w:rPr>
+    </w:lvl>
+    <w:lvl w:ilvl="2" w:tplc="04090005" w:tentative="1">
+      <w:start w:val="1"/>
+      <w:numFmt w:val="bullet"/>
+      <w:lvlText w:val=""/>
+      <w:lvlJc w:val="left"/>
+      <w:pPr>
+        <w:ind w:left="2160" w:hanging="360"/>
+      </w:pPr>
+      <w:rPr>
+        <w:rFonts w:ascii="Wingdings" w:hAnsi="Wingdings" w:hint="default"/>
+      </w:rPr>
+    </w:lvl>
+    <w:lvl w:ilvl="3" w:tplc="04090001" w:tentative="1">
+      <w:start w:val="1"/>
+      <w:numFmt w:val="bullet"/>
+      <w:lvlText w:val=""/>
+      <w:lvlJc w:val="left"/>
+      <w:pPr>
+        <w:ind w:left="2880" w:hanging="360"/>
+      </w:pPr>
+      <w:rPr>
+        <w:rFonts w:ascii="Symbol" w:hAnsi="Symbol" w:hint="default"/>
+      </w:rPr>
+    </w:lvl>
+    <w:lvl w:ilvl="4" w:tplc="04090003" w:tentative="1">
+      <w:start w:val="1"/>
+      <w:numFmt w:val="bullet"/>
+      <w:lvlText w:val="o"/>
+      <w:lvlJc w:val="left"/>
+      <w:pPr>
+        <w:ind w:left="3600" w:hanging="360"/>
+      </w:pPr>
+      <w:rPr>
+        <w:rFonts w:ascii="Courier New" w:hAnsi="Courier New" w:cs="Courier New" w:hint="default"/>
+      </w:rPr>
+    </w:lvl>
+    <w:lvl w:ilvl="5" w:tplc="04090005" w:tentative="1">
+      <w:start w:val="1"/>
+      <w:numFmt w:val="bullet"/>
+      <w:lvlText w:val=""/>
+      <w:lvlJc w:val="left"/>
+      <w:pPr>
+        <w:ind w:left="4320" w:hanging="360"/>
+      </w:pPr>
+      <w:rPr>
+        <w:rFonts w:ascii="Wingdings" w:hAnsi="Wingdings" w:hint="default"/>
+      </w:rPr>
+    </w:lvl>
+    <w:lvl w:ilvl="6" w:tplc="04090001" w:tentative="1">
+      <w:start w:val="1"/>
+      <w:numFmt w:val="bullet"/>
+      <w:lvlText w:val=""/>
+      <w:lvlJc w:val="left"/>
+      <w:pPr>
+        <w:ind w:left="5040" w:hanging="360"/>
+      </w:pPr>
+      <w:rPr>
+        <w:rFonts w:ascii="Symbol" w:hAnsi="Symbol" w:hint="default"/>
+      </w:rPr>
+    </w:lvl>
+    <w:lvl w:ilvl="7" w:tplc="04090003" w:tentative="1">
+      <w:start w:val="1"/>
+      <w:numFmt w:val="bullet"/>
+      <w:lvlText w:val="o"/>
+      <w:lvlJc w:val="left"/>
+      <w:pPr>
+        <w:ind w:left="5760" w:hanging="360"/>
+      </w:pPr>
+      <w:rPr>
+        <w:rFonts w:ascii="Courier New" w:hAnsi="Courier New" w:cs="Courier New" w:hint="default"/>
+      </w:rPr>
+    </w:lvl>
+    <w:lvl w:ilvl="8" w:tplc="04090005" w:tentative="1">
+      <w:start w:val="1"/>
+      <w:numFmt w:val="bullet"/>
+      <w:lvlText w:val=""/>
+      <w:lvlJc w:val="left"/>
+      <w:pPr>
+        <w:ind w:left="6480" w:hanging="360"/>
+      </w:pPr>
+      <w:rPr>
+        <w:rFonts w:ascii="Wingdings" w:hAnsi="Wingdings" w:hint="default"/>
+      </w:rPr>
+    </w:lvl>
+  </w:abstractNum>
+  <w:abstractNum w:abstractNumId="18" w15:restartNumberingAfterBreak="0">
+    <w:nsid w:val="500E63DF"/>
+    <w:multiLevelType w:val="hybridMultilevel"/>
+    <w:tmpl w:val="5F189D0A"/>
+    <w:lvl w:ilvl="0" w:tplc="04090001">
+      <w:start w:val="1"/>
+      <w:numFmt w:val="bullet"/>
+      <w:lvlText w:val=""/>
+      <w:lvlJc w:val="left"/>
+      <w:pPr>
+        <w:ind w:left="720" w:hanging="360"/>
+      </w:pPr>
+      <w:rPr>
+        <w:rFonts w:ascii="Symbol" w:hAnsi="Symbol" w:hint="default"/>
+      </w:rPr>
+    </w:lvl>
+    <w:lvl w:ilvl="1" w:tplc="04090003" w:tentative="1">
+      <w:start w:val="1"/>
+      <w:numFmt w:val="bullet"/>
+      <w:lvlText w:val="o"/>
+      <w:lvlJc w:val="left"/>
+      <w:pPr>
+        <w:ind w:left="1440" w:hanging="360"/>
+      </w:pPr>
+      <w:rPr>
+        <w:rFonts w:ascii="Courier New" w:hAnsi="Courier New" w:cs="Courier New" w:hint="default"/>
+      </w:rPr>
+    </w:lvl>
+    <w:lvl w:ilvl="2" w:tplc="04090005" w:tentative="1">
+      <w:start w:val="1"/>
+      <w:numFmt w:val="bullet"/>
+      <w:lvlText w:val=""/>
+      <w:lvlJc w:val="left"/>
+      <w:pPr>
+        <w:ind w:left="2160" w:hanging="360"/>
+      </w:pPr>
+      <w:rPr>
+        <w:rFonts w:ascii="Wingdings" w:hAnsi="Wingdings" w:hint="default"/>
+      </w:rPr>
+    </w:lvl>
+    <w:lvl w:ilvl="3" w:tplc="04090001" w:tentative="1">
+      <w:start w:val="1"/>
+      <w:numFmt w:val="bullet"/>
+      <w:lvlText w:val=""/>
+      <w:lvlJc w:val="left"/>
+      <w:pPr>
+        <w:ind w:left="2880" w:hanging="360"/>
+      </w:pPr>
+      <w:rPr>
+        <w:rFonts w:ascii="Symbol" w:hAnsi="Symbol" w:hint="default"/>
+      </w:rPr>
+    </w:lvl>
+    <w:lvl w:ilvl="4" w:tplc="04090003" w:tentative="1">
+      <w:start w:val="1"/>
+      <w:numFmt w:val="bullet"/>
+      <w:lvlText w:val="o"/>
+      <w:lvlJc w:val="left"/>
+      <w:pPr>
+        <w:ind w:left="3600" w:hanging="360"/>
+      </w:pPr>
+      <w:rPr>
+        <w:rFonts w:ascii="Courier New" w:hAnsi="Courier New" w:cs="Courier New" w:hint="default"/>
+      </w:rPr>
+    </w:lvl>
+    <w:lvl w:ilvl="5" w:tplc="04090005" w:tentative="1">
+      <w:start w:val="1"/>
+      <w:numFmt w:val="bullet"/>
+      <w:lvlText w:val=""/>
+      <w:lvlJc w:val="left"/>
+      <w:pPr>
+        <w:ind w:left="4320" w:hanging="360"/>
+      </w:pPr>
+      <w:rPr>
+        <w:rFonts w:ascii="Wingdings" w:hAnsi="Wingdings" w:hint="default"/>
+      </w:rPr>
+    </w:lvl>
+    <w:lvl w:ilvl="6" w:tplc="04090001" w:tentative="1">
+      <w:start w:val="1"/>
+      <w:numFmt w:val="bullet"/>
+      <w:lvlText w:val=""/>
+      <w:lvlJc w:val="left"/>
+      <w:pPr>
+        <w:ind w:left="5040" w:hanging="360"/>
+      </w:pPr>
+      <w:rPr>
+        <w:rFonts w:ascii="Symbol" w:hAnsi="Symbol" w:hint="default"/>
+      </w:rPr>
+    </w:lvl>
+    <w:lvl w:ilvl="7" w:tplc="04090003" w:tentative="1">
+      <w:start w:val="1"/>
+      <w:numFmt w:val="bullet"/>
+      <w:lvlText w:val="o"/>
+      <w:lvlJc w:val="left"/>
+      <w:pPr>
+        <w:ind w:left="5760" w:hanging="360"/>
+      </w:pPr>
+      <w:rPr>
+        <w:rFonts w:ascii="Courier New" w:hAnsi="Courier New" w:cs="Courier New" w:hint="default"/>
+      </w:rPr>
+    </w:lvl>
+    <w:lvl w:ilvl="8" w:tplc="04090005" w:tentative="1">
+      <w:start w:val="1"/>
+      <w:numFmt w:val="bullet"/>
+      <w:lvlText w:val=""/>
+      <w:lvlJc w:val="left"/>
+      <w:pPr>
+        <w:ind w:left="6480" w:hanging="360"/>
+      </w:pPr>
+      <w:rPr>
+        <w:rFonts w:ascii="Wingdings" w:hAnsi="Wingdings" w:hint="default"/>
+      </w:rPr>
+    </w:lvl>
+  </w:abstractNum>
+  <w:abstractNum w:abstractNumId="19" w15:restartNumberingAfterBreak="0">
     <w:nsid w:val="5F48181F"/>
     <w:multiLevelType w:val="multilevel"/>
     <w:tmpl w:val="11066240"/>
@@ -3628,7 +4316,7 @@
       </w:rPr>
     </w:lvl>
   </w:abstractNum>
-  <w:abstractNum w:abstractNumId="14" w15:restartNumberingAfterBreak="0">
+  <w:abstractNum w:abstractNumId="20" w15:restartNumberingAfterBreak="0">
     <w:nsid w:val="71842E2E"/>
     <w:multiLevelType w:val="multilevel"/>
     <w:tmpl w:val="BDF4C376"/>
@@ -3774,6 +4462,119 @@
       <w:rPr>
         <w:rFonts w:ascii="Wingdings" w:hAnsi="Wingdings" w:hint="default"/>
         <w:sz w:val="20"/>
+      </w:rPr>
+    </w:lvl>
+  </w:abstractNum>
+  <w:abstractNum w:abstractNumId="21" w15:restartNumberingAfterBreak="0">
+    <w:nsid w:val="7432729F"/>
+    <w:multiLevelType w:val="hybridMultilevel"/>
+    <w:tmpl w:val="1CB0FD36"/>
+    <w:lvl w:ilvl="0" w:tplc="04090001">
+      <w:start w:val="1"/>
+      <w:numFmt w:val="bullet"/>
+      <w:lvlText w:val=""/>
+      <w:lvlJc w:val="left"/>
+      <w:pPr>
+        <w:ind w:left="1118" w:hanging="360"/>
+      </w:pPr>
+      <w:rPr>
+        <w:rFonts w:ascii="Symbol" w:hAnsi="Symbol" w:hint="default"/>
+      </w:rPr>
+    </w:lvl>
+    <w:lvl w:ilvl="1" w:tplc="04090003" w:tentative="1">
+      <w:start w:val="1"/>
+      <w:numFmt w:val="bullet"/>
+      <w:lvlText w:val="o"/>
+      <w:lvlJc w:val="left"/>
+      <w:pPr>
+        <w:ind w:left="1838" w:hanging="360"/>
+      </w:pPr>
+      <w:rPr>
+        <w:rFonts w:ascii="Courier New" w:hAnsi="Courier New" w:cs="Courier New" w:hint="default"/>
+      </w:rPr>
+    </w:lvl>
+    <w:lvl w:ilvl="2" w:tplc="04090005" w:tentative="1">
+      <w:start w:val="1"/>
+      <w:numFmt w:val="bullet"/>
+      <w:lvlText w:val=""/>
+      <w:lvlJc w:val="left"/>
+      <w:pPr>
+        <w:ind w:left="2558" w:hanging="360"/>
+      </w:pPr>
+      <w:rPr>
+        <w:rFonts w:ascii="Wingdings" w:hAnsi="Wingdings" w:hint="default"/>
+      </w:rPr>
+    </w:lvl>
+    <w:lvl w:ilvl="3" w:tplc="04090001" w:tentative="1">
+      <w:start w:val="1"/>
+      <w:numFmt w:val="bullet"/>
+      <w:lvlText w:val=""/>
+      <w:lvlJc w:val="left"/>
+      <w:pPr>
+        <w:ind w:left="3278" w:hanging="360"/>
+      </w:pPr>
+      <w:rPr>
+        <w:rFonts w:ascii="Symbol" w:hAnsi="Symbol" w:hint="default"/>
+      </w:rPr>
+    </w:lvl>
+    <w:lvl w:ilvl="4" w:tplc="04090003" w:tentative="1">
+      <w:start w:val="1"/>
+      <w:numFmt w:val="bullet"/>
+      <w:lvlText w:val="o"/>
+      <w:lvlJc w:val="left"/>
+      <w:pPr>
+        <w:ind w:left="3998" w:hanging="360"/>
+      </w:pPr>
+      <w:rPr>
+        <w:rFonts w:ascii="Courier New" w:hAnsi="Courier New" w:cs="Courier New" w:hint="default"/>
+      </w:rPr>
+    </w:lvl>
+    <w:lvl w:ilvl="5" w:tplc="04090005" w:tentative="1">
+      <w:start w:val="1"/>
+      <w:numFmt w:val="bullet"/>
+      <w:lvlText w:val=""/>
+      <w:lvlJc w:val="left"/>
+      <w:pPr>
+        <w:ind w:left="4718" w:hanging="360"/>
+      </w:pPr>
+      <w:rPr>
+        <w:rFonts w:ascii="Wingdings" w:hAnsi="Wingdings" w:hint="default"/>
+      </w:rPr>
+    </w:lvl>
+    <w:lvl w:ilvl="6" w:tplc="04090001" w:tentative="1">
+      <w:start w:val="1"/>
+      <w:numFmt w:val="bullet"/>
+      <w:lvlText w:val=""/>
+      <w:lvlJc w:val="left"/>
+      <w:pPr>
+        <w:ind w:left="5438" w:hanging="360"/>
+      </w:pPr>
+      <w:rPr>
+        <w:rFonts w:ascii="Symbol" w:hAnsi="Symbol" w:hint="default"/>
+      </w:rPr>
+    </w:lvl>
+    <w:lvl w:ilvl="7" w:tplc="04090003" w:tentative="1">
+      <w:start w:val="1"/>
+      <w:numFmt w:val="bullet"/>
+      <w:lvlText w:val="o"/>
+      <w:lvlJc w:val="left"/>
+      <w:pPr>
+        <w:ind w:left="6158" w:hanging="360"/>
+      </w:pPr>
+      <w:rPr>
+        <w:rFonts w:ascii="Courier New" w:hAnsi="Courier New" w:cs="Courier New" w:hint="default"/>
+      </w:rPr>
+    </w:lvl>
+    <w:lvl w:ilvl="8" w:tplc="04090005" w:tentative="1">
+      <w:start w:val="1"/>
+      <w:numFmt w:val="bullet"/>
+      <w:lvlText w:val=""/>
+      <w:lvlJc w:val="left"/>
+      <w:pPr>
+        <w:ind w:left="6878" w:hanging="360"/>
+      </w:pPr>
+      <w:rPr>
+        <w:rFonts w:ascii="Wingdings" w:hAnsi="Wingdings" w:hint="default"/>
       </w:rPr>
     </w:lvl>
   </w:abstractNum>
@@ -3781,22 +4582,22 @@
     <w:abstractNumId w:val="2"/>
   </w:num>
   <w:num w:numId="2" w16cid:durableId="1936281830">
-    <w:abstractNumId w:val="10"/>
+    <w:abstractNumId w:val="12"/>
   </w:num>
   <w:num w:numId="3" w16cid:durableId="446582234">
-    <w:abstractNumId w:val="13"/>
+    <w:abstractNumId w:val="19"/>
   </w:num>
   <w:num w:numId="4" w16cid:durableId="1917201161">
-    <w:abstractNumId w:val="12"/>
+    <w:abstractNumId w:val="15"/>
   </w:num>
   <w:num w:numId="5" w16cid:durableId="2093382957">
     <w:abstractNumId w:val="7"/>
   </w:num>
   <w:num w:numId="6" w16cid:durableId="837421846">
-    <w:abstractNumId w:val="11"/>
+    <w:abstractNumId w:val="13"/>
   </w:num>
   <w:num w:numId="7" w16cid:durableId="910391198">
-    <w:abstractNumId w:val="14"/>
+    <w:abstractNumId w:val="20"/>
   </w:num>
   <w:num w:numId="8" w16cid:durableId="1336299469">
     <w:abstractNumId w:val="1"/>
@@ -3811,16 +4612,37 @@
     <w:abstractNumId w:val="0"/>
   </w:num>
   <w:num w:numId="12" w16cid:durableId="1966234587">
-    <w:abstractNumId w:val="8"/>
+    <w:abstractNumId w:val="10"/>
   </w:num>
   <w:num w:numId="13" w16cid:durableId="1833253773">
-    <w:abstractNumId w:val="9"/>
+    <w:abstractNumId w:val="11"/>
   </w:num>
   <w:num w:numId="14" w16cid:durableId="804472174">
     <w:abstractNumId w:val="4"/>
   </w:num>
   <w:num w:numId="15" w16cid:durableId="720635173">
     <w:abstractNumId w:val="3"/>
+  </w:num>
+  <w:num w:numId="16" w16cid:durableId="678044977">
+    <w:abstractNumId w:val="21"/>
+  </w:num>
+  <w:num w:numId="17" w16cid:durableId="189877054">
+    <w:abstractNumId w:val="16"/>
+  </w:num>
+  <w:num w:numId="18" w16cid:durableId="1852842074">
+    <w:abstractNumId w:val="18"/>
+  </w:num>
+  <w:num w:numId="19" w16cid:durableId="1169950050">
+    <w:abstractNumId w:val="17"/>
+  </w:num>
+  <w:num w:numId="20" w16cid:durableId="1321041311">
+    <w:abstractNumId w:val="9"/>
+  </w:num>
+  <w:num w:numId="21" w16cid:durableId="1374617840">
+    <w:abstractNumId w:val="8"/>
+  </w:num>
+  <w:num w:numId="22" w16cid:durableId="1078820156">
+    <w:abstractNumId w:val="14"/>
   </w:num>
 </w:numbering>
 </file>
@@ -3948,6 +4770,7 @@
     <w:lsdException w:name="HTML Sample" w:semiHidden="1" w:unhideWhenUsed="1"/>
     <w:lsdException w:name="HTML Typewriter" w:semiHidden="1" w:unhideWhenUsed="1"/>
     <w:lsdException w:name="HTML Variable" w:semiHidden="1" w:unhideWhenUsed="1"/>
+    <w:lsdException w:name="Normal Table" w:semiHidden="1" w:unhideWhenUsed="1"/>
     <w:lsdException w:name="annotation subject" w:semiHidden="1" w:unhideWhenUsed="1"/>
     <w:lsdException w:name="No List" w:semiHidden="1" w:unhideWhenUsed="1"/>
     <w:lsdException w:name="Outline List 1" w:semiHidden="1" w:unhideWhenUsed="1"/>
@@ -3990,8 +4813,11 @@
     <w:lsdException w:name="Table Contemporary" w:semiHidden="1" w:unhideWhenUsed="1"/>
     <w:lsdException w:name="Table Elegant" w:semiHidden="1" w:unhideWhenUsed="1"/>
     <w:lsdException w:name="Table Professional" w:semiHidden="1" w:unhideWhenUsed="1"/>
+    <w:lsdException w:name="Table Subtle 1" w:semiHidden="1" w:unhideWhenUsed="1"/>
     <w:lsdException w:name="Table Subtle 2" w:semiHidden="1" w:unhideWhenUsed="1"/>
     <w:lsdException w:name="Table Web 1" w:semiHidden="1" w:unhideWhenUsed="1"/>
+    <w:lsdException w:name="Table Web 2" w:semiHidden="1" w:unhideWhenUsed="1"/>
+    <w:lsdException w:name="Table Web 3" w:semiHidden="1" w:unhideWhenUsed="1"/>
     <w:lsdException w:name="Balloon Text" w:semiHidden="1" w:unhideWhenUsed="1"/>
     <w:lsdException w:name="Table Grid" w:uiPriority="39"/>
     <w:lsdException w:name="Table Theme" w:semiHidden="1" w:unhideWhenUsed="1"/>
@@ -4603,6 +5429,26 @@
 </file>
 
 <file path=customXml/item1.xml><?xml version="1.0" encoding="utf-8"?>
+<p:properties xmlns:p="http://schemas.microsoft.com/office/2006/metadata/properties" xmlns:xsi="http://www.w3.org/2001/XMLSchema-instance" xmlns:pc="http://schemas.microsoft.com/office/infopath/2007/PartnerControls">
+  <documentManagement>
+    <TaxCatchAll xmlns="ab06a5aa-8e31-4bdb-9b13-38c58a92ec8a" xsi:nil="true"/>
+    <lcf76f155ced4ddcb4097134ff3c332f xmlns="d2348753-baa8-4659-83d9-0a5292313e5f">
+      <Terms xmlns="http://schemas.microsoft.com/office/infopath/2007/PartnerControls"/>
+    </lcf76f155ced4ddcb4097134ff3c332f>
+  </documentManagement>
+</p:properties>
+</file>
+
+<file path=customXml/item2.xml><?xml version="1.0" encoding="utf-8"?>
+<?mso-contentType ?>
+<FormTemplates xmlns="http://schemas.microsoft.com/sharepoint/v3/contenttype/forms">
+  <Display>DocumentLibraryForm</Display>
+  <Edit>DocumentLibraryForm</Edit>
+  <New>DocumentLibraryForm</New>
+</FormTemplates>
+</file>
+
+<file path=customXml/item3.xml><?xml version="1.0" encoding="utf-8"?>
 <ct:contentTypeSchema xmlns:ct="http://schemas.microsoft.com/office/2006/metadata/contentType" xmlns:ma="http://schemas.microsoft.com/office/2006/metadata/properties/metaAttributes" ct:_="" ma:_="" ma:contentTypeName="Document" ma:contentTypeID="0x010100E874BC39CD2C2C4E87165AABD5D6CB4B" ma:contentTypeVersion="16" ma:contentTypeDescription="Create a new document." ma:contentTypeScope="" ma:versionID="227f34d28e8731bc9531a0fbd33205e0">
   <xsd:schema xmlns:xsd="http://www.w3.org/2001/XMLSchema" xmlns:xs="http://www.w3.org/2001/XMLSchema" xmlns:p="http://schemas.microsoft.com/office/2006/metadata/properties" xmlns:ns2="d2348753-baa8-4659-83d9-0a5292313e5f" xmlns:ns3="9b759fdc-dea3-46d6-9ecd-9d9cdf1db4c6" xmlns:ns4="ab06a5aa-8e31-4bdb-9b13-38c58a92ec8a" targetNamespace="http://schemas.microsoft.com/office/2006/metadata/properties" ma:root="true" ma:fieldsID="75534218e8babd8db728acfab849530f" ns2:_="" ns3:_="" ns4:_="">
     <xsd:import namespace="d2348753-baa8-4659-83d9-0a5292313e5f"/>
@@ -4850,34 +5696,41 @@
 </ct:contentTypeSchema>
 </file>
 
-<file path=customXml/item2.xml><?xml version="1.0" encoding="utf-8"?>
-<?mso-contentType ?>
-<FormTemplates xmlns="http://schemas.microsoft.com/sharepoint/v3/contenttype/forms">
-  <Display>DocumentLibraryForm</Display>
-  <Edit>DocumentLibraryForm</Edit>
-  <New>DocumentLibraryForm</New>
-</FormTemplates>
-</file>
-
-<file path=customXml/item3.xml><?xml version="1.0" encoding="utf-8"?>
-<p:properties xmlns:p="http://schemas.microsoft.com/office/2006/metadata/properties" xmlns:xsi="http://www.w3.org/2001/XMLSchema-instance" xmlns:pc="http://schemas.microsoft.com/office/infopath/2007/PartnerControls">
-  <documentManagement>
-    <TaxCatchAll xmlns="ab06a5aa-8e31-4bdb-9b13-38c58a92ec8a" xsi:nil="true"/>
-    <lcf76f155ced4ddcb4097134ff3c332f xmlns="d2348753-baa8-4659-83d9-0a5292313e5f">
-      <Terms xmlns="http://schemas.microsoft.com/office/infopath/2007/PartnerControls"/>
-    </lcf76f155ced4ddcb4097134ff3c332f>
-  </documentManagement>
-</p:properties>
-</file>
-
 <file path=customXml/itemProps1.xml><?xml version="1.0" encoding="utf-8"?>
-<ds:datastoreItem xmlns:ds="http://schemas.openxmlformats.org/officeDocument/2006/customXml" ds:itemID="{CC9A9431-615B-4196-A3FD-A417F5DD3C72}"/>
+<ds:datastoreItem xmlns:ds="http://schemas.openxmlformats.org/officeDocument/2006/customXml" ds:itemID="{0947B0F5-ACD2-411A-BBBE-F99D6754F8FB}">
+  <ds:schemaRefs>
+    <ds:schemaRef ds:uri="http://schemas.microsoft.com/office/2006/metadata/properties"/>
+    <ds:schemaRef ds:uri="http://schemas.microsoft.com/office/infopath/2007/PartnerControls"/>
+    <ds:schemaRef ds:uri="ab06a5aa-8e31-4bdb-9b13-38c58a92ec8a"/>
+    <ds:schemaRef ds:uri="d2348753-baa8-4659-83d9-0a5292313e5f"/>
+  </ds:schemaRefs>
+</ds:datastoreItem>
 </file>
 
 <file path=customXml/itemProps2.xml><?xml version="1.0" encoding="utf-8"?>
-<ds:datastoreItem xmlns:ds="http://schemas.openxmlformats.org/officeDocument/2006/customXml" ds:itemID="{A1F72B13-3E87-4F5F-B7C0-750D5E6E8E62}"/>
+<ds:datastoreItem xmlns:ds="http://schemas.openxmlformats.org/officeDocument/2006/customXml" ds:itemID="{A1F72B13-3E87-4F5F-B7C0-750D5E6E8E62}">
+  <ds:schemaRefs>
+    <ds:schemaRef ds:uri="http://schemas.microsoft.com/sharepoint/v3/contenttype/forms"/>
+  </ds:schemaRefs>
+</ds:datastoreItem>
 </file>
 
 <file path=customXml/itemProps3.xml><?xml version="1.0" encoding="utf-8"?>
-<ds:datastoreItem xmlns:ds="http://schemas.openxmlformats.org/officeDocument/2006/customXml" ds:itemID="{0947B0F5-ACD2-411A-BBBE-F99D6754F8FB}"/>
+<ds:datastoreItem xmlns:ds="http://schemas.openxmlformats.org/officeDocument/2006/customXml" ds:itemID="{CC9A9431-615B-4196-A3FD-A417F5DD3C72}">
+  <ds:schemaRefs>
+    <ds:schemaRef ds:uri="http://schemas.microsoft.com/office/2006/metadata/contentType"/>
+    <ds:schemaRef ds:uri="http://schemas.microsoft.com/office/2006/metadata/properties/metaAttributes"/>
+    <ds:schemaRef ds:uri="http://www.w3.org/2001/XMLSchema"/>
+    <ds:schemaRef ds:uri="http://schemas.microsoft.com/office/2006/metadata/properties"/>
+    <ds:schemaRef ds:uri="d2348753-baa8-4659-83d9-0a5292313e5f"/>
+    <ds:schemaRef ds:uri="9b759fdc-dea3-46d6-9ecd-9d9cdf1db4c6"/>
+    <ds:schemaRef ds:uri="ab06a5aa-8e31-4bdb-9b13-38c58a92ec8a"/>
+    <ds:schemaRef ds:uri="http://schemas.microsoft.com/office/2006/documentManagement/types"/>
+    <ds:schemaRef ds:uri="http://schemas.microsoft.com/office/infopath/2007/PartnerControls"/>
+    <ds:schemaRef ds:uri="http://schemas.openxmlformats.org/package/2006/metadata/core-properties"/>
+    <ds:schemaRef ds:uri="http://purl.org/dc/elements/1.1/"/>
+    <ds:schemaRef ds:uri="http://purl.org/dc/terms/"/>
+    <ds:schemaRef ds:uri="http://schemas.microsoft.com/internal/obd"/>
+  </ds:schemaRefs>
+</ds:datastoreItem>
 </file>
</xml_diff>